<commit_message>
Add tests, documents, timers
</commit_message>
<xml_diff>
--- a/PBNA*/Documentation/Multithreaded prioritized planning in multiple tailed-agent path finding_Alejandro Gleason.docx
+++ b/PBNA*/Documentation/Multithreaded prioritized planning in multiple tailed-agent path finding_Alejandro Gleason.docx
@@ -1911,7 +1911,29 @@
           <w:szCs w:val="22"/>
           <w:lang w:val="en-US"/>
         </w:rPr>
-        <w:t>This algorithm uses the same waiting function as collision solving mechanism many other algorithms use. What is a bit different is that it presents a constraint-based search, which aims to solve internal conflicts first, to then move to a higher level. This proposal was not only discarded due to the collision resolution mechanism, but also because it has prove</w:t>
+        <w:t xml:space="preserve">This algorithm uses the same waiting function as collision solving mechanism many other algorithms use. What is a bit different is that it presents a constraint-based search, which aims to solve internal conflicts first, to then move to a higher </w:t>
+      </w:r>
+      <w:proofErr w:type="gramStart"/>
+      <w:r>
+        <w:rPr>
+          <w:rFonts w:ascii="Times New Roman" w:eastAsia="Times New Roman" w:hAnsi="Times New Roman" w:cs="Times New Roman"/>
+          <w:color w:val="000000"/>
+          <w:sz w:val="22"/>
+          <w:szCs w:val="22"/>
+          <w:lang w:val="en-US"/>
+        </w:rPr>
+        <w:t>level.</w:t>
+      </w:r>
+      <w:proofErr w:type="gramEnd"/>
+      <w:r>
+        <w:rPr>
+          <w:rFonts w:ascii="Times New Roman" w:eastAsia="Times New Roman" w:hAnsi="Times New Roman" w:cs="Times New Roman"/>
+          <w:color w:val="000000"/>
+          <w:sz w:val="22"/>
+          <w:szCs w:val="22"/>
+          <w:lang w:val="en-US"/>
+        </w:rPr>
+        <w:t xml:space="preserve"> This proposal was not only discarded due to the collision resolution mechanism, but also because it has prove</w:t>
       </w:r>
       <w:r>
         <w:rPr>
@@ -3768,7 +3790,29 @@
           <w:szCs w:val="22"/>
           <w:lang w:val="en-US"/>
         </w:rPr>
-        <w:t>The structure is simple. This consists of a list of pairs, where in the first position of the pair we find a pair of coordinates, which can be interpreted as keys, since they will never be repeated according to our update function, and the second part of the pair is composed by a list of agents, which will have a size of 1 to n, where n is the total number of agents to route.</w:t>
+        <w:t xml:space="preserve">The structure is simple. This consists of a list of pairs, where in the first position of the pair we find a pair of coordinates, which can be interpreted as keys, since they will never be repeated according to our update function, and the second part of the pair is composed by a list of agents, which will have a size of 1 </w:t>
+      </w:r>
+      <w:proofErr w:type="spellStart"/>
+      <w:r>
+        <w:rPr>
+          <w:rFonts w:ascii="Times New Roman" w:eastAsia="Times New Roman" w:hAnsi="Times New Roman" w:cs="Times New Roman"/>
+          <w:color w:val="000000"/>
+          <w:sz w:val="22"/>
+          <w:szCs w:val="22"/>
+          <w:lang w:val="en-US"/>
+        </w:rPr>
+        <w:t>to n</w:t>
+      </w:r>
+      <w:proofErr w:type="spellEnd"/>
+      <w:r>
+        <w:rPr>
+          <w:rFonts w:ascii="Times New Roman" w:eastAsia="Times New Roman" w:hAnsi="Times New Roman" w:cs="Times New Roman"/>
+          <w:color w:val="000000"/>
+          <w:sz w:val="22"/>
+          <w:szCs w:val="22"/>
+          <w:lang w:val="en-US"/>
+        </w:rPr>
+        <w:t>, where n is the total number of agents to route.</w:t>
       </w:r>
     </w:p>
     <w:p>
@@ -4331,6 +4375,7 @@
                 <w:lang w:val="en-US"/>
               </w:rPr>
             </w:pPr>
+            <w:proofErr w:type="gramStart"/>
             <w:r>
               <w:rPr>
                 <w:rFonts w:ascii="Times New Roman" w:eastAsia="Times New Roman" w:hAnsi="Times New Roman" w:cs="Times New Roman"/>
@@ -4379,6 +4424,7 @@
               </w:rPr>
               <w:t>update</w:t>
             </w:r>
+            <w:proofErr w:type="gramEnd"/>
             <w:r>
               <w:rPr>
                 <w:rFonts w:ascii="Times New Roman" w:eastAsia="Times New Roman" w:hAnsi="Times New Roman" w:cs="Times New Roman"/>
@@ -4743,6 +4789,7 @@
               </w:rPr>
               <w:t xml:space="preserve">        </w:t>
             </w:r>
+            <w:proofErr w:type="gramStart"/>
             <w:r>
               <w:rPr>
                 <w:rFonts w:ascii="Times New Roman" w:eastAsia="Times New Roman" w:hAnsi="Times New Roman" w:cs="Times New Roman"/>
@@ -4763,7 +4810,18 @@
                 <w:szCs w:val="21"/>
                 <w:lang w:val="en-US"/>
               </w:rPr>
-              <w:t>At(</w:t>
+              <w:t>At</w:t>
+            </w:r>
+            <w:proofErr w:type="gramEnd"/>
+            <w:r>
+              <w:rPr>
+                <w:rFonts w:ascii="Times New Roman" w:eastAsia="Times New Roman" w:hAnsi="Times New Roman" w:cs="Times New Roman"/>
+                <w:color w:val="000000"/>
+                <w:sz w:val="21"/>
+                <w:szCs w:val="21"/>
+                <w:lang w:val="en-US"/>
+              </w:rPr>
+              <w:t>(</w:t>
             </w:r>
             <w:r>
               <w:rPr>
@@ -4903,6 +4961,7 @@
               </w:rPr>
               <w:t xml:space="preserve">         </w:t>
             </w:r>
+            <w:proofErr w:type="gramStart"/>
             <w:r>
               <w:rPr>
                 <w:rFonts w:ascii="Times New Roman" w:eastAsia="Times New Roman" w:hAnsi="Times New Roman" w:cs="Times New Roman"/>
@@ -4923,6 +4982,7 @@
               </w:rPr>
               <w:t>Add</w:t>
             </w:r>
+            <w:proofErr w:type="gramEnd"/>
             <w:r>
               <w:rPr>
                 <w:rFonts w:ascii="Times New Roman" w:eastAsia="Times New Roman" w:hAnsi="Times New Roman" w:cs="Times New Roman"/>
@@ -5455,6 +5515,7 @@
                 <w:lang w:val="en-US"/>
               </w:rPr>
             </w:pPr>
+            <w:proofErr w:type="gramStart"/>
             <w:r>
               <w:rPr>
                 <w:rFonts w:ascii="Times New Roman" w:eastAsia="Times New Roman" w:hAnsi="Times New Roman" w:cs="Times New Roman"/>
@@ -5489,7 +5550,20 @@
                 <w:szCs w:val="21"/>
                 <w:lang w:val="en-US"/>
               </w:rPr>
-              <w:t>find-</w:t>
+              <w:t>find</w:t>
+            </w:r>
+            <w:proofErr w:type="gramEnd"/>
+            <w:r>
+              <w:rPr>
+                <w:rFonts w:ascii="Times New Roman" w:eastAsia="Times New Roman" w:hAnsi="Times New Roman" w:cs="Times New Roman"/>
+                <w:b/>
+                <w:bCs/>
+                <w:color w:val="000000"/>
+                <w:sz w:val="21"/>
+                <w:szCs w:val="21"/>
+                <w:lang w:val="en-US"/>
+              </w:rPr>
+              <w:t>-</w:t>
             </w:r>
             <w:r>
               <w:rPr>
@@ -5695,6 +5769,7 @@
               </w:rPr>
               <w:t xml:space="preserve">   if </w:t>
             </w:r>
+            <w:proofErr w:type="gramStart"/>
             <w:r>
               <w:rPr>
                 <w:rFonts w:ascii="Times New Roman" w:eastAsia="Times New Roman" w:hAnsi="Times New Roman" w:cs="Times New Roman"/>
@@ -5715,7 +5790,18 @@
                 <w:szCs w:val="21"/>
                 <w:lang w:val="en-US"/>
               </w:rPr>
-              <w:t xml:space="preserve">.count() &gt; 0 </w:t>
+              <w:t>.count</w:t>
+            </w:r>
+            <w:proofErr w:type="gramEnd"/>
+            <w:r>
+              <w:rPr>
+                <w:rFonts w:ascii="Times New Roman" w:eastAsia="Times New Roman" w:hAnsi="Times New Roman" w:cs="Times New Roman"/>
+                <w:color w:val="000000"/>
+                <w:sz w:val="21"/>
+                <w:szCs w:val="21"/>
+                <w:lang w:val="en-US"/>
+              </w:rPr>
+              <w:t xml:space="preserve">() &gt; 0 </w:t>
             </w:r>
             <w:r>
               <w:rPr>
@@ -5929,6 +6015,7 @@
               </w:rPr>
               <w:t xml:space="preserve"> agent </w:t>
             </w:r>
+            <w:proofErr w:type="spellStart"/>
             <w:r>
               <w:rPr>
                 <w:rFonts w:ascii="Times New Roman" w:eastAsia="Times New Roman" w:hAnsi="Times New Roman" w:cs="Times New Roman"/>
@@ -5939,18 +6026,9 @@
                 <w:szCs w:val="21"/>
                 <w:lang w:val="en-US"/>
               </w:rPr>
-              <w:t xml:space="preserve">a </w:t>
-            </w:r>
-            <w:r>
-              <w:rPr>
-                <w:rFonts w:ascii="Times New Roman" w:eastAsia="Times New Roman" w:hAnsi="Times New Roman" w:cs="Times New Roman"/>
-                <w:color w:val="000000"/>
-                <w:sz w:val="21"/>
-                <w:szCs w:val="21"/>
-                <w:lang w:val="en-US"/>
-              </w:rPr>
-              <w:t xml:space="preserve">on </w:t>
-            </w:r>
+              <w:t>a</w:t>
+            </w:r>
+            <w:proofErr w:type="spellEnd"/>
             <w:r>
               <w:rPr>
                 <w:rFonts w:ascii="Times New Roman" w:eastAsia="Times New Roman" w:hAnsi="Times New Roman" w:cs="Times New Roman"/>
@@ -5961,8 +6039,32 @@
                 <w:szCs w:val="21"/>
                 <w:lang w:val="en-US"/>
               </w:rPr>
+              <w:t xml:space="preserve"> </w:t>
+            </w:r>
+            <w:r>
+              <w:rPr>
+                <w:rFonts w:ascii="Times New Roman" w:eastAsia="Times New Roman" w:hAnsi="Times New Roman" w:cs="Times New Roman"/>
+                <w:color w:val="000000"/>
+                <w:sz w:val="21"/>
+                <w:szCs w:val="21"/>
+                <w:lang w:val="en-US"/>
+              </w:rPr>
+              <w:t xml:space="preserve">on </w:t>
+            </w:r>
+            <w:proofErr w:type="gramStart"/>
+            <w:r>
+              <w:rPr>
+                <w:rFonts w:ascii="Times New Roman" w:eastAsia="Times New Roman" w:hAnsi="Times New Roman" w:cs="Times New Roman"/>
+                <w:i/>
+                <w:iCs/>
+                <w:color w:val="000000"/>
+                <w:sz w:val="21"/>
+                <w:szCs w:val="21"/>
+                <w:lang w:val="en-US"/>
+              </w:rPr>
               <w:t>pair.coordinates</w:t>
             </w:r>
+            <w:proofErr w:type="gramEnd"/>
             <w:r>
               <w:rPr>
                 <w:rFonts w:ascii="Times New Roman" w:eastAsia="Times New Roman" w:hAnsi="Times New Roman" w:cs="Times New Roman"/>
@@ -6033,7 +6135,33 @@
                 <w:szCs w:val="21"/>
                 <w:lang w:val="en-US"/>
               </w:rPr>
-              <w:t xml:space="preserve">g[a.xCoordinate][a.yCoordinate] </w:t>
+              <w:t>g[</w:t>
+            </w:r>
+            <w:proofErr w:type="gramStart"/>
+            <w:r>
+              <w:rPr>
+                <w:rFonts w:ascii="Times New Roman" w:eastAsia="Times New Roman" w:hAnsi="Times New Roman" w:cs="Times New Roman"/>
+                <w:i/>
+                <w:iCs/>
+                <w:color w:val="000000"/>
+                <w:sz w:val="21"/>
+                <w:szCs w:val="21"/>
+                <w:lang w:val="en-US"/>
+              </w:rPr>
+              <w:t>a.xCoordinate</w:t>
+            </w:r>
+            <w:proofErr w:type="gramEnd"/>
+            <w:r>
+              <w:rPr>
+                <w:rFonts w:ascii="Times New Roman" w:eastAsia="Times New Roman" w:hAnsi="Times New Roman" w:cs="Times New Roman"/>
+                <w:i/>
+                <w:iCs/>
+                <w:color w:val="000000"/>
+                <w:sz w:val="21"/>
+                <w:szCs w:val="21"/>
+                <w:lang w:val="en-US"/>
+              </w:rPr>
+              <w:t xml:space="preserve">][a.yCoordinate] </w:t>
             </w:r>
             <w:r>
               <w:rPr>
@@ -6195,6 +6323,7 @@
               </w:rPr>
               <w:t xml:space="preserve">              </w:t>
             </w:r>
+            <w:proofErr w:type="gramStart"/>
             <w:r>
               <w:rPr>
                 <w:rFonts w:ascii="Times New Roman" w:eastAsia="Times New Roman" w:hAnsi="Times New Roman" w:cs="Times New Roman"/>
@@ -6207,6 +6336,7 @@
               </w:rPr>
               <w:t>a.completed</w:t>
             </w:r>
+            <w:proofErr w:type="gramEnd"/>
             <w:r>
               <w:rPr>
                 <w:rFonts w:ascii="Times New Roman" w:eastAsia="Times New Roman" w:hAnsi="Times New Roman" w:cs="Times New Roman"/>
@@ -6419,7 +6549,18 @@
                 <w:szCs w:val="21"/>
                 <w:lang w:val="en-US"/>
               </w:rPr>
-              <w:t xml:space="preserve"> GetA</w:t>
+              <w:t xml:space="preserve"> </w:t>
+            </w:r>
+            <w:proofErr w:type="gramStart"/>
+            <w:r>
+              <w:rPr>
+                <w:rFonts w:ascii="Times New Roman" w:eastAsia="Times New Roman" w:hAnsi="Times New Roman" w:cs="Times New Roman"/>
+                <w:color w:val="000000"/>
+                <w:sz w:val="21"/>
+                <w:szCs w:val="21"/>
+                <w:lang w:val="en-US"/>
+              </w:rPr>
+              <w:t>GetA</w:t>
             </w:r>
             <w:r>
               <w:rPr>
@@ -6499,7 +6640,18 @@
                 <w:szCs w:val="21"/>
                 <w:lang w:val="en-US"/>
               </w:rPr>
-              <w:t>()</w:t>
+              <w:t>(</w:t>
+            </w:r>
+            <w:proofErr w:type="gramEnd"/>
+            <w:r>
+              <w:rPr>
+                <w:rFonts w:ascii="Times New Roman" w:eastAsia="Times New Roman" w:hAnsi="Times New Roman" w:cs="Times New Roman"/>
+                <w:color w:val="000000"/>
+                <w:sz w:val="21"/>
+                <w:szCs w:val="21"/>
+                <w:lang w:val="en-US"/>
+              </w:rPr>
+              <w:t>)</w:t>
             </w:r>
           </w:p>
           <w:p>
@@ -6559,7 +6711,29 @@
                 <w:szCs w:val="21"/>
                 <w:lang w:val="en-US"/>
               </w:rPr>
-              <w:t>← GetAgentWithHighestPriority()</w:t>
+              <w:t xml:space="preserve">← </w:t>
+            </w:r>
+            <w:proofErr w:type="gramStart"/>
+            <w:r>
+              <w:rPr>
+                <w:rFonts w:ascii="Times New Roman" w:eastAsia="Times New Roman" w:hAnsi="Times New Roman" w:cs="Times New Roman"/>
+                <w:color w:val="000000"/>
+                <w:sz w:val="21"/>
+                <w:szCs w:val="21"/>
+                <w:lang w:val="en-US"/>
+              </w:rPr>
+              <w:t>GetAgentWithHighestPriority(</w:t>
+            </w:r>
+            <w:proofErr w:type="gramEnd"/>
+            <w:r>
+              <w:rPr>
+                <w:rFonts w:ascii="Times New Roman" w:eastAsia="Times New Roman" w:hAnsi="Times New Roman" w:cs="Times New Roman"/>
+                <w:color w:val="000000"/>
+                <w:sz w:val="21"/>
+                <w:szCs w:val="21"/>
+                <w:lang w:val="en-US"/>
+              </w:rPr>
+              <w:t>)</w:t>
             </w:r>
           </w:p>
           <w:p>
@@ -6693,6 +6867,7 @@
               </w:rPr>
               <w:t xml:space="preserve"> </w:t>
             </w:r>
+            <w:proofErr w:type="gramStart"/>
             <w:r>
               <w:rPr>
                 <w:rFonts w:ascii="Times New Roman" w:eastAsia="Times New Roman" w:hAnsi="Times New Roman" w:cs="Times New Roman"/>
@@ -6705,6 +6880,7 @@
               </w:rPr>
               <w:t>ahp.completed</w:t>
             </w:r>
+            <w:proofErr w:type="gramEnd"/>
             <w:r>
               <w:rPr>
                 <w:rFonts w:ascii="Times New Roman" w:eastAsia="Times New Roman" w:hAnsi="Times New Roman" w:cs="Times New Roman"/>
@@ -7551,6 +7727,7 @@
                 <w:lang w:val="en-US"/>
               </w:rPr>
             </w:pPr>
+            <w:proofErr w:type="gramStart"/>
             <w:r>
               <w:rPr>
                 <w:rFonts w:ascii="Times New Roman" w:eastAsia="Times New Roman" w:hAnsi="Times New Roman" w:cs="Times New Roman"/>
@@ -7587,6 +7764,7 @@
               </w:rPr>
               <w:t>backtrack</w:t>
             </w:r>
+            <w:proofErr w:type="gramEnd"/>
             <w:r>
               <w:rPr>
                 <w:rFonts w:ascii="Times New Roman" w:eastAsia="Times New Roman" w:hAnsi="Times New Roman" w:cs="Times New Roman"/>
@@ -7981,7 +8159,20 @@
                 <w:szCs w:val="21"/>
                 <w:lang w:val="en-US"/>
               </w:rPr>
-              <w:t xml:space="preserve">    if</w:t>
+              <w:t xml:space="preserve">    </w:t>
+            </w:r>
+            <w:proofErr w:type="gramStart"/>
+            <w:r>
+              <w:rPr>
+                <w:rFonts w:ascii="Times New Roman" w:eastAsia="Times New Roman" w:hAnsi="Times New Roman" w:cs="Times New Roman"/>
+                <w:b/>
+                <w:bCs/>
+                <w:color w:val="000000"/>
+                <w:sz w:val="21"/>
+                <w:szCs w:val="21"/>
+                <w:lang w:val="en-US"/>
+              </w:rPr>
+              <w:t>if</w:t>
             </w:r>
             <w:r>
               <w:rPr>
@@ -8005,6 +8196,7 @@
               </w:rPr>
               <w:t>!collision</w:t>
             </w:r>
+            <w:proofErr w:type="gramEnd"/>
             <w:r>
               <w:rPr>
                 <w:rFonts w:ascii="Times New Roman" w:eastAsia="Times New Roman" w:hAnsi="Times New Roman" w:cs="Times New Roman"/>
@@ -8191,6 +8383,7 @@
               </w:rPr>
               <w:t xml:space="preserve"> </w:t>
             </w:r>
+            <w:proofErr w:type="gramStart"/>
             <w:r>
               <w:rPr>
                 <w:rFonts w:ascii="Times New Roman" w:eastAsia="Times New Roman" w:hAnsi="Times New Roman" w:cs="Times New Roman"/>
@@ -8203,6 +8396,7 @@
               </w:rPr>
               <w:t>pair.coordinates</w:t>
             </w:r>
+            <w:proofErr w:type="gramEnd"/>
           </w:p>
           <w:p>
             <w:pPr>
@@ -8288,6 +8482,7 @@
               </w:rPr>
               <w:t xml:space="preserve">          </w:t>
             </w:r>
+            <w:proofErr w:type="gramStart"/>
             <w:r>
               <w:rPr>
                 <w:rFonts w:ascii="Times New Roman" w:eastAsia="Times New Roman" w:hAnsi="Times New Roman" w:cs="Times New Roman"/>
@@ -8300,6 +8495,7 @@
               </w:rPr>
               <w:t>break</w:t>
             </w:r>
+            <w:proofErr w:type="gramEnd"/>
           </w:p>
           <w:p>
             <w:pPr>
@@ -9983,6 +10179,7 @@
         </w:rPr>
         <w:t xml:space="preserve">A*, which is called in the </w:t>
       </w:r>
+      <w:proofErr w:type="gramStart"/>
       <w:r>
         <w:rPr>
           <w:rFonts w:ascii="Times New Roman" w:eastAsia="Times New Roman" w:hAnsi="Times New Roman" w:cs="Times New Roman"/>
@@ -9993,7 +10190,20 @@
           <w:szCs w:val="22"/>
           <w:lang w:val="en-US"/>
         </w:rPr>
-        <w:t>run-A*</w:t>
+        <w:t>run-A</w:t>
+      </w:r>
+      <w:proofErr w:type="gramEnd"/>
+      <w:r>
+        <w:rPr>
+          <w:rFonts w:ascii="Times New Roman" w:eastAsia="Times New Roman" w:hAnsi="Times New Roman" w:cs="Times New Roman"/>
+          <w:i/>
+          <w:iCs/>
+          <w:color w:val="000000"/>
+          <w:sz w:val="22"/>
+          <w:szCs w:val="22"/>
+          <w:lang w:val="en-US"/>
+        </w:rPr>
+        <w:t>*</w:t>
       </w:r>
       <w:r>
         <w:rPr>
@@ -10947,6 +11157,7 @@
                 <w:lang w:val="en-US"/>
               </w:rPr>
             </w:pPr>
+            <w:proofErr w:type="gramStart"/>
             <w:r>
               <w:rPr>
                 <w:rFonts w:ascii="Times New Roman" w:eastAsia="Times New Roman" w:hAnsi="Times New Roman" w:cs="Times New Roman"/>
@@ -10969,7 +11180,20 @@
                 <w:szCs w:val="21"/>
                 <w:lang w:val="en-US"/>
               </w:rPr>
-              <w:t xml:space="preserve">  multithread-prior-plan</w:t>
+              <w:t xml:space="preserve">  multithread</w:t>
+            </w:r>
+            <w:proofErr w:type="gramEnd"/>
+            <w:r>
+              <w:rPr>
+                <w:rFonts w:ascii="Times New Roman" w:eastAsia="Times New Roman" w:hAnsi="Times New Roman" w:cs="Times New Roman"/>
+                <w:b/>
+                <w:bCs/>
+                <w:color w:val="000000"/>
+                <w:sz w:val="21"/>
+                <w:szCs w:val="21"/>
+                <w:lang w:val="en-US"/>
+              </w:rPr>
+              <w:t>-prior-plan</w:t>
             </w:r>
             <w:r>
               <w:rPr>
@@ -11146,6 +11370,7 @@
               </w:rPr>
               <w:t xml:space="preserve">    </w:t>
             </w:r>
+            <w:proofErr w:type="gramStart"/>
             <w:r>
               <w:rPr>
                 <w:rFonts w:ascii="Times New Roman" w:eastAsia="Times New Roman" w:hAnsi="Times New Roman" w:cs="Times New Roman"/>
@@ -11158,6 +11383,7 @@
               </w:rPr>
               <w:t>repeat</w:t>
             </w:r>
+            <w:proofErr w:type="gramEnd"/>
             <w:r>
               <w:rPr>
                 <w:rFonts w:ascii="Times New Roman" w:eastAsia="Times New Roman" w:hAnsi="Times New Roman" w:cs="Times New Roman"/>
@@ -11342,6 +11568,7 @@
               </w:rPr>
               <w:t xml:space="preserve">4            </w:t>
             </w:r>
+            <w:proofErr w:type="gramStart"/>
             <w:r>
               <w:rPr>
                 <w:rFonts w:ascii="Times New Roman" w:eastAsia="Times New Roman" w:hAnsi="Times New Roman" w:cs="Times New Roman"/>
@@ -11397,7 +11624,18 @@
                 <w:szCs w:val="21"/>
                 <w:lang w:val="en-US"/>
               </w:rPr>
-              <w:t>unchThread(</w:t>
+              <w:t>unchThread</w:t>
+            </w:r>
+            <w:proofErr w:type="gramEnd"/>
+            <w:r>
+              <w:rPr>
+                <w:rFonts w:ascii="Times New Roman" w:eastAsia="Times New Roman" w:hAnsi="Times New Roman" w:cs="Times New Roman"/>
+                <w:color w:val="000000"/>
+                <w:sz w:val="21"/>
+                <w:szCs w:val="21"/>
+                <w:lang w:val="en-US"/>
+              </w:rPr>
+              <w:t>(</w:t>
             </w:r>
             <w:r>
               <w:rPr>
@@ -11468,7 +11706,18 @@
                 <w:szCs w:val="21"/>
                 <w:lang w:val="en-US"/>
               </w:rPr>
-              <w:t>5            update-shared-vector</w:t>
+              <w:t>5            update-shared-</w:t>
+            </w:r>
+            <w:proofErr w:type="gramStart"/>
+            <w:r>
+              <w:rPr>
+                <w:rFonts w:ascii="Times New Roman" w:eastAsia="Times New Roman" w:hAnsi="Times New Roman" w:cs="Times New Roman"/>
+                <w:color w:val="000000"/>
+                <w:sz w:val="21"/>
+                <w:szCs w:val="21"/>
+                <w:lang w:val="en-US"/>
+              </w:rPr>
+              <w:t>vector</w:t>
             </w:r>
             <w:r>
               <w:rPr>
@@ -11480,7 +11729,20 @@
                 <w:szCs w:val="21"/>
                 <w:lang w:val="en-US"/>
               </w:rPr>
-              <w:t>(sv, c, a</w:t>
+              <w:t>(</w:t>
+            </w:r>
+            <w:proofErr w:type="gramEnd"/>
+            <w:r>
+              <w:rPr>
+                <w:rFonts w:ascii="Times New Roman" w:eastAsia="Times New Roman" w:hAnsi="Times New Roman" w:cs="Times New Roman"/>
+                <w:i/>
+                <w:iCs/>
+                <w:color w:val="000000"/>
+                <w:sz w:val="21"/>
+                <w:szCs w:val="21"/>
+                <w:lang w:val="en-US"/>
+              </w:rPr>
+              <w:t>sv, c, a</w:t>
             </w:r>
             <w:r>
               <w:rPr>
@@ -11533,6 +11795,7 @@
               </w:rPr>
               <w:t xml:space="preserve">5        </w:t>
             </w:r>
+            <w:proofErr w:type="gramStart"/>
             <w:r>
               <w:rPr>
                 <w:rFonts w:ascii="Times New Roman" w:eastAsia="Times New Roman" w:hAnsi="Times New Roman" w:cs="Times New Roman"/>
@@ -11583,6 +11846,7 @@
               </w:rPr>
               <w:t>)</w:t>
             </w:r>
+            <w:proofErr w:type="gramEnd"/>
           </w:p>
           <w:p>
             <w:pPr>
@@ -11638,7 +11902,20 @@
                 <w:szCs w:val="21"/>
                 <w:lang w:val="en-US"/>
               </w:rPr>
-              <w:t>find-collision</w:t>
+              <w:t>find-</w:t>
+            </w:r>
+            <w:proofErr w:type="gramStart"/>
+            <w:r>
+              <w:rPr>
+                <w:rFonts w:ascii="Times New Roman" w:eastAsia="Times New Roman" w:hAnsi="Times New Roman" w:cs="Times New Roman"/>
+                <w:i/>
+                <w:iCs/>
+                <w:color w:val="000000"/>
+                <w:sz w:val="21"/>
+                <w:szCs w:val="21"/>
+                <w:lang w:val="en-US"/>
+              </w:rPr>
+              <w:t>collision</w:t>
             </w:r>
             <w:r>
               <w:rPr>
@@ -11650,6 +11927,7 @@
               </w:rPr>
               <w:t>(</w:t>
             </w:r>
+            <w:proofErr w:type="gramEnd"/>
             <w:r>
               <w:rPr>
                 <w:rFonts w:ascii="Times New Roman" w:eastAsia="Times New Roman" w:hAnsi="Times New Roman" w:cs="Times New Roman"/>
@@ -11695,7 +11973,20 @@
                 <w:szCs w:val="21"/>
                 <w:lang w:val="en-US"/>
               </w:rPr>
-              <w:t>7        if</w:t>
+              <w:t xml:space="preserve">7        </w:t>
+            </w:r>
+            <w:proofErr w:type="gramStart"/>
+            <w:r>
+              <w:rPr>
+                <w:rFonts w:ascii="Times New Roman" w:eastAsia="Times New Roman" w:hAnsi="Times New Roman" w:cs="Times New Roman"/>
+                <w:b/>
+                <w:bCs/>
+                <w:color w:val="000000"/>
+                <w:sz w:val="21"/>
+                <w:szCs w:val="21"/>
+                <w:lang w:val="en-US"/>
+              </w:rPr>
+              <w:t>if</w:t>
             </w:r>
             <w:r>
               <w:rPr>
@@ -11719,6 +12010,7 @@
               </w:rPr>
               <w:t>!collisionFound</w:t>
             </w:r>
+            <w:proofErr w:type="gramEnd"/>
             <w:r>
               <w:rPr>
                 <w:rFonts w:ascii="Times New Roman" w:eastAsia="Times New Roman" w:hAnsi="Times New Roman" w:cs="Times New Roman"/>
@@ -11925,6 +12217,7 @@
               </w:rPr>
               <w:t xml:space="preserve">    </w:t>
             </w:r>
+            <w:proofErr w:type="gramStart"/>
             <w:r>
               <w:rPr>
                 <w:rFonts w:ascii="Times New Roman" w:eastAsia="Times New Roman" w:hAnsi="Times New Roman" w:cs="Times New Roman"/>
@@ -11960,7 +12253,20 @@
                 <w:szCs w:val="21"/>
                 <w:lang w:val="en-US"/>
               </w:rPr>
-              <w:t>.completed ←</w:t>
+              <w:t>.completed</w:t>
+            </w:r>
+            <w:proofErr w:type="gramEnd"/>
+            <w:r>
+              <w:rPr>
+                <w:rFonts w:ascii="Times New Roman" w:eastAsia="Times New Roman" w:hAnsi="Times New Roman" w:cs="Times New Roman"/>
+                <w:i/>
+                <w:iCs/>
+                <w:color w:val="000000"/>
+                <w:sz w:val="21"/>
+                <w:szCs w:val="21"/>
+                <w:lang w:val="en-US"/>
+              </w:rPr>
+              <w:t xml:space="preserve"> ←</w:t>
             </w:r>
             <w:r>
               <w:rPr>
@@ -12206,6 +12512,7 @@
               </w:rPr>
               <w:t xml:space="preserve">   </w:t>
             </w:r>
+            <w:proofErr w:type="gramStart"/>
             <w:r>
               <w:rPr>
                 <w:rFonts w:ascii="Times New Roman" w:eastAsia="Times New Roman" w:hAnsi="Times New Roman" w:cs="Times New Roman"/>
@@ -12253,6 +12560,7 @@
               </w:rPr>
               <w:t>i</w:t>
             </w:r>
+            <w:proofErr w:type="gramEnd"/>
             <w:r>
               <w:rPr>
                 <w:rFonts w:ascii="Times New Roman" w:eastAsia="Times New Roman" w:hAnsi="Times New Roman" w:cs="Times New Roman"/>
@@ -12321,7 +12629,18 @@
                 <w:szCs w:val="21"/>
                 <w:lang w:val="en-US"/>
               </w:rPr>
-              <w:t>backtrack-agent</w:t>
+              <w:t>backtrack-</w:t>
+            </w:r>
+            <w:proofErr w:type="gramStart"/>
+            <w:r>
+              <w:rPr>
+                <w:rFonts w:ascii="Times New Roman" w:eastAsia="Times New Roman" w:hAnsi="Times New Roman" w:cs="Times New Roman"/>
+                <w:color w:val="000000"/>
+                <w:sz w:val="21"/>
+                <w:szCs w:val="21"/>
+                <w:lang w:val="en-US"/>
+              </w:rPr>
+              <w:t>agent</w:t>
             </w:r>
             <w:r>
               <w:rPr>
@@ -12333,6 +12652,7 @@
               </w:rPr>
               <w:t>(</w:t>
             </w:r>
+            <w:proofErr w:type="gramEnd"/>
             <w:r>
               <w:rPr>
                 <w:rFonts w:ascii="Times New Roman" w:eastAsia="Times New Roman" w:hAnsi="Times New Roman" w:cs="Times New Roman"/>
@@ -12555,7 +12875,29 @@
                 <w:szCs w:val="21"/>
                 <w:lang w:val="en-US"/>
               </w:rPr>
-              <w:t xml:space="preserve">          Print(“Not all agents could be routed”)</w:t>
+              <w:t xml:space="preserve">          </w:t>
+            </w:r>
+            <w:proofErr w:type="gramStart"/>
+            <w:r>
+              <w:rPr>
+                <w:rFonts w:ascii="Times New Roman" w:eastAsia="Times New Roman" w:hAnsi="Times New Roman" w:cs="Times New Roman"/>
+                <w:color w:val="000000"/>
+                <w:sz w:val="21"/>
+                <w:szCs w:val="21"/>
+                <w:lang w:val="en-US"/>
+              </w:rPr>
+              <w:t>Print(</w:t>
+            </w:r>
+            <w:proofErr w:type="gramEnd"/>
+            <w:r>
+              <w:rPr>
+                <w:rFonts w:ascii="Times New Roman" w:eastAsia="Times New Roman" w:hAnsi="Times New Roman" w:cs="Times New Roman"/>
+                <w:color w:val="000000"/>
+                <w:sz w:val="21"/>
+                <w:szCs w:val="21"/>
+                <w:lang w:val="en-US"/>
+              </w:rPr>
+              <w:t>“Not all agents could be routed”)</w:t>
             </w:r>
           </w:p>
           <w:p>
@@ -12629,6 +12971,7 @@
               </w:rPr>
               <w:t xml:space="preserve">      </w:t>
             </w:r>
+            <w:proofErr w:type="gramStart"/>
             <w:r>
               <w:rPr>
                 <w:rFonts w:ascii="Times New Roman" w:eastAsia="Times New Roman" w:hAnsi="Times New Roman" w:cs="Times New Roman"/>
@@ -12649,7 +12992,18 @@
                 <w:szCs w:val="21"/>
                 <w:lang w:val="en-US"/>
               </w:rPr>
-              <w:t>Clear( )</w:t>
+              <w:t>Clear</w:t>
+            </w:r>
+            <w:proofErr w:type="gramEnd"/>
+            <w:r>
+              <w:rPr>
+                <w:rFonts w:ascii="Times New Roman" w:eastAsia="Times New Roman" w:hAnsi="Times New Roman" w:cs="Times New Roman"/>
+                <w:color w:val="000000"/>
+                <w:sz w:val="21"/>
+                <w:szCs w:val="21"/>
+                <w:lang w:val="en-US"/>
+              </w:rPr>
+              <w:t>( )</w:t>
             </w:r>
           </w:p>
           <w:p>
@@ -12830,17 +13184,37 @@
           <w:szCs w:val="22"/>
           <w:lang w:val="en-US"/>
         </w:rPr>
-        <w:t>us recall what the ob</w:t>
-      </w:r>
-      <w:r>
-        <w:rPr>
-          <w:rFonts w:ascii="Times New Roman" w:eastAsia="Times New Roman" w:hAnsi="Times New Roman" w:cs="Times New Roman"/>
-          <w:color w:val="000000"/>
-          <w:sz w:val="22"/>
-          <w:szCs w:val="22"/>
-          <w:lang w:val="en-US"/>
-        </w:rPr>
-        <w:t>jective of this algorithm was</w:t>
+        <w:t xml:space="preserve">us recall what the </w:t>
+      </w:r>
+      <w:r>
+        <w:rPr>
+          <w:rFonts w:ascii="Times New Roman" w:eastAsia="Times New Roman" w:hAnsi="Times New Roman" w:cs="Times New Roman"/>
+          <w:color w:val="000000"/>
+          <w:sz w:val="22"/>
+          <w:szCs w:val="22"/>
+          <w:lang w:val="en-US"/>
+        </w:rPr>
+        <w:t>goal</w:t>
+      </w:r>
+      <w:r>
+        <w:rPr>
+          <w:rFonts w:ascii="Times New Roman" w:eastAsia="Times New Roman" w:hAnsi="Times New Roman" w:cs="Times New Roman"/>
+          <w:color w:val="000000"/>
+          <w:sz w:val="22"/>
+          <w:szCs w:val="22"/>
+          <w:lang w:val="en-US"/>
+        </w:rPr>
+        <w:t xml:space="preserve"> of this algorithm was</w:t>
+      </w:r>
+      <w:r>
+        <w:rPr>
+          <w:rFonts w:ascii="Times New Roman" w:eastAsia="Times New Roman" w:hAnsi="Times New Roman" w:cs="Times New Roman"/>
+          <w:color w:val="000000"/>
+          <w:sz w:val="22"/>
+          <w:szCs w:val="22"/>
+          <w:lang w:val="en-US"/>
+        </w:rPr>
+        <w:t>,</w:t>
       </w:r>
       <w:r>
         <w:rPr>
@@ -12860,27 +13234,27 @@
           <w:szCs w:val="22"/>
           <w:lang w:val="en-US"/>
         </w:rPr>
-        <w:t xml:space="preserve">we can divide into two </w:t>
-      </w:r>
-      <w:r>
-        <w:rPr>
-          <w:rFonts w:ascii="Times New Roman" w:eastAsia="Times New Roman" w:hAnsi="Times New Roman" w:cs="Times New Roman"/>
-          <w:color w:val="000000"/>
-          <w:sz w:val="22"/>
-          <w:szCs w:val="22"/>
-          <w:lang w:val="en-US"/>
-        </w:rPr>
-        <w:t xml:space="preserve">main </w:t>
-      </w:r>
-      <w:r>
-        <w:rPr>
-          <w:rFonts w:ascii="Times New Roman" w:eastAsia="Times New Roman" w:hAnsi="Times New Roman" w:cs="Times New Roman"/>
-          <w:color w:val="000000"/>
-          <w:sz w:val="22"/>
-          <w:szCs w:val="22"/>
-          <w:lang w:val="en-US"/>
-        </w:rPr>
-        <w:t>aspects:</w:t>
+        <w:t>we can divide into two</w:t>
+      </w:r>
+      <w:r>
+        <w:rPr>
+          <w:rFonts w:ascii="Times New Roman" w:eastAsia="Times New Roman" w:hAnsi="Times New Roman" w:cs="Times New Roman"/>
+          <w:color w:val="000000"/>
+          <w:sz w:val="22"/>
+          <w:szCs w:val="22"/>
+          <w:lang w:val="en-US"/>
+        </w:rPr>
+        <w:t xml:space="preserve"> main</w:t>
+      </w:r>
+      <w:r>
+        <w:rPr>
+          <w:rFonts w:ascii="Times New Roman" w:eastAsia="Times New Roman" w:hAnsi="Times New Roman" w:cs="Times New Roman"/>
+          <w:color w:val="000000"/>
+          <w:sz w:val="22"/>
+          <w:szCs w:val="22"/>
+          <w:lang w:val="en-US"/>
+        </w:rPr>
+        <w:t xml:space="preserve"> aspects:</w:t>
       </w:r>
     </w:p>
     <w:p>
@@ -12888,9 +13262,9 @@
         <w:jc w:val="both"/>
         <w:rPr>
           <w:rFonts w:ascii="Times New Roman" w:eastAsia="Times New Roman" w:hAnsi="Times New Roman" w:cs="Times New Roman"/>
-          <w:b/>
-          <w:bCs/>
-          <w:color w:val="000000"/>
+          <w:color w:val="000000"/>
+          <w:sz w:val="22"/>
+          <w:szCs w:val="22"/>
           <w:lang w:val="en-US"/>
         </w:rPr>
       </w:pPr>
@@ -12923,22 +13297,1698 @@
           <w:szCs w:val="22"/>
           <w:lang w:val="en-US"/>
         </w:rPr>
-        <w:t xml:space="preserve">: To route multiple </w:t>
-      </w:r>
-      <w:r>
-        <w:rPr>
-          <w:rFonts w:ascii="Times New Roman" w:eastAsia="Times New Roman" w:hAnsi="Times New Roman" w:cs="Times New Roman"/>
-          <w:color w:val="000000"/>
-          <w:sz w:val="22"/>
-          <w:szCs w:val="22"/>
-          <w:lang w:val="en-US"/>
-        </w:rPr>
-        <w:t>“tailed” agents in one run at most.</w:t>
+        <w:t xml:space="preserve"> objective:</w:t>
+      </w:r>
+      <w:r>
+        <w:rPr>
+          <w:rFonts w:ascii="Times New Roman" w:eastAsia="Times New Roman" w:hAnsi="Times New Roman" w:cs="Times New Roman"/>
+          <w:color w:val="000000"/>
+          <w:sz w:val="22"/>
+          <w:szCs w:val="22"/>
+          <w:lang w:val="en-US"/>
+        </w:rPr>
+        <w:t xml:space="preserve"> To route multiple </w:t>
+      </w:r>
+      <w:r>
+        <w:rPr>
+          <w:rFonts w:ascii="Times New Roman" w:eastAsia="Times New Roman" w:hAnsi="Times New Roman" w:cs="Times New Roman"/>
+          <w:color w:val="000000"/>
+          <w:sz w:val="22"/>
+          <w:szCs w:val="22"/>
+          <w:lang w:val="en-US"/>
+        </w:rPr>
+        <w:t xml:space="preserve">“tailed” agents in </w:t>
+      </w:r>
+      <w:r>
+        <w:rPr>
+          <w:rFonts w:ascii="Times New Roman" w:eastAsia="Times New Roman" w:hAnsi="Times New Roman" w:cs="Times New Roman"/>
+          <w:color w:val="000000"/>
+          <w:sz w:val="22"/>
+          <w:szCs w:val="22"/>
+          <w:lang w:val="en-US"/>
+        </w:rPr>
+        <w:t>a seamless way, which means that once the user has entered the information for all agents, the routing gets finished without any additional input.</w:t>
+      </w:r>
+    </w:p>
+    <w:p>
+      <w:pPr>
+        <w:jc w:val="both"/>
+        <w:rPr>
+          <w:rFonts w:ascii="Times New Roman" w:eastAsia="Times New Roman" w:hAnsi="Times New Roman" w:cs="Times New Roman"/>
+          <w:color w:val="000000"/>
+          <w:sz w:val="22"/>
+          <w:szCs w:val="22"/>
+          <w:lang w:val="en-US"/>
+        </w:rPr>
+      </w:pPr>
+      <w:r>
+        <w:rPr>
+          <w:rFonts w:ascii="Times New Roman" w:eastAsia="Times New Roman" w:hAnsi="Times New Roman" w:cs="Times New Roman"/>
+          <w:color w:val="000000"/>
+          <w:sz w:val="22"/>
+          <w:szCs w:val="22"/>
+          <w:lang w:val="en-US"/>
+        </w:rPr>
+        <w:t>2</w:t>
+      </w:r>
+      <w:r>
+        <w:rPr>
+          <w:rFonts w:ascii="Times New Roman" w:eastAsia="Times New Roman" w:hAnsi="Times New Roman" w:cs="Times New Roman"/>
+          <w:color w:val="000000"/>
+          <w:sz w:val="22"/>
+          <w:szCs w:val="22"/>
+          <w:vertAlign w:val="superscript"/>
+          <w:lang w:val="en-US"/>
+        </w:rPr>
+        <w:t>nd</w:t>
+      </w:r>
+      <w:r>
+        <w:rPr>
+          <w:rFonts w:ascii="Times New Roman" w:eastAsia="Times New Roman" w:hAnsi="Times New Roman" w:cs="Times New Roman"/>
+          <w:color w:val="000000"/>
+          <w:sz w:val="22"/>
+          <w:szCs w:val="22"/>
+          <w:lang w:val="en-US"/>
+        </w:rPr>
+        <w:t xml:space="preserve"> objective: To have a better performance on the routing operations, at least in the majority of the cases (&gt; 50%), when compared to running A* sequentially.</w:t>
+      </w:r>
+      <w:r>
+        <w:rPr>
+          <w:rFonts w:ascii="Times New Roman" w:eastAsia="Times New Roman" w:hAnsi="Times New Roman" w:cs="Times New Roman"/>
+          <w:color w:val="000000"/>
+          <w:sz w:val="22"/>
+          <w:szCs w:val="22"/>
+          <w:lang w:val="en-US"/>
+        </w:rPr>
+        <w:t xml:space="preserve"> It is to say that </w:t>
+      </w:r>
+      <w:r>
+        <w:rPr>
+          <w:rFonts w:ascii="Times New Roman" w:eastAsia="Times New Roman" w:hAnsi="Times New Roman" w:cs="Times New Roman"/>
+          <w:color w:val="000000"/>
+          <w:sz w:val="22"/>
+          <w:szCs w:val="22"/>
+          <w:lang w:val="en-US"/>
+        </w:rPr>
+        <w:t>not all tests were documented, just the most significative one</w:t>
+      </w:r>
+      <w:r>
+        <w:rPr>
+          <w:rFonts w:ascii="Times New Roman" w:eastAsia="Times New Roman" w:hAnsi="Times New Roman" w:cs="Times New Roman"/>
+          <w:color w:val="000000"/>
+          <w:sz w:val="22"/>
+          <w:szCs w:val="22"/>
+          <w:lang w:val="en-US"/>
+        </w:rPr>
+        <w:t>s</w:t>
+      </w:r>
+      <w:r>
+        <w:rPr>
+          <w:rFonts w:ascii="Times New Roman" w:eastAsia="Times New Roman" w:hAnsi="Times New Roman" w:cs="Times New Roman"/>
+          <w:color w:val="000000"/>
+          <w:sz w:val="22"/>
+          <w:szCs w:val="22"/>
+          <w:lang w:val="en-US"/>
+        </w:rPr>
+        <w:t>.</w:t>
+      </w:r>
+    </w:p>
+    <w:p>
+      <w:pPr>
+        <w:jc w:val="both"/>
+        <w:rPr>
+          <w:rFonts w:ascii="Times New Roman" w:eastAsia="Times New Roman" w:hAnsi="Times New Roman" w:cs="Times New Roman"/>
+          <w:color w:val="000000"/>
+          <w:sz w:val="22"/>
+          <w:szCs w:val="22"/>
+          <w:lang w:val="en-US"/>
+        </w:rPr>
+      </w:pPr>
+      <w:r>
+        <w:rPr>
+          <w:rFonts w:ascii="Times New Roman" w:eastAsia="Times New Roman" w:hAnsi="Times New Roman" w:cs="Times New Roman"/>
+          <w:noProof/>
+          <w:color w:val="000000"/>
+          <w:sz w:val="22"/>
+          <w:szCs w:val="22"/>
+          <w:lang w:val="en-US"/>
+        </w:rPr>
+        <w:drawing>
+          <wp:anchor distT="0" distB="0" distL="114300" distR="114300" simplePos="0" relativeHeight="251662336" behindDoc="0" locked="0" layoutInCell="1" allowOverlap="1" wp14:anchorId="1C37D91E" wp14:editId="6345110A">
+            <wp:simplePos x="0" y="0"/>
+            <wp:positionH relativeFrom="margin">
+              <wp:posOffset>3001010</wp:posOffset>
+            </wp:positionH>
+            <wp:positionV relativeFrom="margin">
+              <wp:posOffset>4276293</wp:posOffset>
+            </wp:positionV>
+            <wp:extent cx="3319780" cy="2042795"/>
+            <wp:effectExtent l="0" t="0" r="0" b="1905"/>
+            <wp:wrapSquare wrapText="bothSides"/>
+            <wp:docPr id="2" name="Picture 2" descr="Chart, line chart&#10;&#10;Description automatically generated"/>
+            <wp:cNvGraphicFramePr>
+              <a:graphicFrameLocks xmlns:a="http://schemas.openxmlformats.org/drawingml/2006/main" noChangeAspect="1"/>
+            </wp:cNvGraphicFramePr>
+            <a:graphic xmlns:a="http://schemas.openxmlformats.org/drawingml/2006/main">
+              <a:graphicData uri="http://schemas.openxmlformats.org/drawingml/2006/picture">
+                <pic:pic xmlns:pic="http://schemas.openxmlformats.org/drawingml/2006/picture">
+                  <pic:nvPicPr>
+                    <pic:cNvPr id="2" name="Picture 2" descr="Chart, line chart&#10;&#10;Description automatically generated"/>
+                    <pic:cNvPicPr/>
+                  </pic:nvPicPr>
+                  <pic:blipFill rotWithShape="1">
+                    <a:blip r:embed="rId15">
+                      <a:extLst>
+                        <a:ext uri="{28A0092B-C50C-407E-A947-70E740481C1C}">
+                          <a14:useLocalDpi xmlns:a14="http://schemas.microsoft.com/office/drawing/2010/main" val="0"/>
+                        </a:ext>
+                      </a:extLst>
+                    </a:blip>
+                    <a:srcRect l="3551" r="2351" b="5630"/>
+                    <a:stretch/>
+                  </pic:blipFill>
+                  <pic:spPr bwMode="auto">
+                    <a:xfrm>
+                      <a:off x="0" y="0"/>
+                      <a:ext cx="3319780" cy="2042795"/>
+                    </a:xfrm>
+                    <a:prstGeom prst="rect">
+                      <a:avLst/>
+                    </a:prstGeom>
+                    <a:ln>
+                      <a:noFill/>
+                    </a:ln>
+                    <a:extLst>
+                      <a:ext uri="{53640926-AAD7-44D8-BBD7-CCE9431645EC}">
+                        <a14:shadowObscured xmlns:a14="http://schemas.microsoft.com/office/drawing/2010/main"/>
+                      </a:ext>
+                    </a:extLst>
+                  </pic:spPr>
+                </pic:pic>
+              </a:graphicData>
+            </a:graphic>
+          </wp:anchor>
+        </w:drawing>
+      </w:r>
+      <w:r>
+        <w:rPr>
+          <w:rFonts w:ascii="Times New Roman" w:eastAsia="Times New Roman" w:hAnsi="Times New Roman" w:cs="Times New Roman"/>
+          <w:color w:val="000000"/>
+          <w:sz w:val="22"/>
+          <w:szCs w:val="22"/>
+          <w:lang w:val="en-US"/>
+        </w:rPr>
+        <w:t xml:space="preserve">      Let</w:t>
+      </w:r>
+      <w:r>
+        <w:rPr>
+          <w:rFonts w:ascii="Times New Roman" w:eastAsia="Times New Roman" w:hAnsi="Times New Roman" w:cs="Times New Roman"/>
+          <w:color w:val="000000"/>
+          <w:sz w:val="22"/>
+          <w:szCs w:val="22"/>
+          <w:lang w:val="en-US"/>
+        </w:rPr>
+        <w:t xml:space="preserve"> </w:t>
+      </w:r>
+      <w:r>
+        <w:rPr>
+          <w:rFonts w:ascii="Times New Roman" w:eastAsia="Times New Roman" w:hAnsi="Times New Roman" w:cs="Times New Roman"/>
+          <w:color w:val="000000"/>
+          <w:sz w:val="22"/>
+          <w:szCs w:val="22"/>
+          <w:lang w:val="en-US"/>
+        </w:rPr>
+        <w:t>us</w:t>
+      </w:r>
+      <w:r>
+        <w:rPr>
+          <w:rFonts w:ascii="Times New Roman" w:eastAsia="Times New Roman" w:hAnsi="Times New Roman" w:cs="Times New Roman"/>
+          <w:color w:val="000000"/>
+          <w:sz w:val="22"/>
+          <w:szCs w:val="22"/>
+          <w:lang w:val="en-US"/>
+        </w:rPr>
+        <w:t xml:space="preserve"> </w:t>
+      </w:r>
+      <w:r>
+        <w:rPr>
+          <w:rFonts w:ascii="Times New Roman" w:eastAsia="Times New Roman" w:hAnsi="Times New Roman" w:cs="Times New Roman"/>
+          <w:color w:val="000000"/>
+          <w:sz w:val="22"/>
+          <w:szCs w:val="22"/>
+          <w:lang w:val="en-US"/>
+        </w:rPr>
+        <w:t xml:space="preserve">start by tackling the first issue. To verify that </w:t>
+      </w:r>
+      <w:r>
+        <w:rPr>
+          <w:rFonts w:ascii="Times New Roman" w:eastAsia="Times New Roman" w:hAnsi="Times New Roman" w:cs="Times New Roman"/>
+          <w:color w:val="000000"/>
+          <w:sz w:val="22"/>
+          <w:szCs w:val="22"/>
+          <w:lang w:val="en-US"/>
+        </w:rPr>
+        <w:t>this</w:t>
+      </w:r>
+      <w:r>
+        <w:rPr>
+          <w:rFonts w:ascii="Times New Roman" w:eastAsia="Times New Roman" w:hAnsi="Times New Roman" w:cs="Times New Roman"/>
+          <w:color w:val="000000"/>
+          <w:sz w:val="22"/>
+          <w:szCs w:val="22"/>
+          <w:lang w:val="en-US"/>
+        </w:rPr>
+        <w:t xml:space="preserve"> algorithm correctly routed multiple search agents, an extensive set of tests was run in different scenarios, which consisted of modifying parameters such as priorities, starting and ending points, and even the grid configuration.</w:t>
+      </w:r>
+      <w:r>
+        <w:rPr>
+          <w:rFonts w:ascii="Times New Roman" w:eastAsia="Times New Roman" w:hAnsi="Times New Roman" w:cs="Times New Roman"/>
+          <w:color w:val="000000"/>
+          <w:sz w:val="22"/>
+          <w:szCs w:val="22"/>
+          <w:lang w:val="en-US"/>
+        </w:rPr>
+        <w:t xml:space="preserve"> T</w:t>
+      </w:r>
+      <w:r>
+        <w:rPr>
+          <w:rFonts w:ascii="Times New Roman" w:eastAsia="Times New Roman" w:hAnsi="Times New Roman" w:cs="Times New Roman"/>
+          <w:color w:val="000000"/>
+          <w:sz w:val="22"/>
+          <w:szCs w:val="22"/>
+          <w:lang w:val="en-US"/>
+        </w:rPr>
+        <w:t>he developed algorithm finds solutions</w:t>
+      </w:r>
+      <w:r>
+        <w:rPr>
+          <w:rFonts w:ascii="Times New Roman" w:eastAsia="Times New Roman" w:hAnsi="Times New Roman" w:cs="Times New Roman"/>
+          <w:color w:val="000000"/>
+          <w:sz w:val="22"/>
+          <w:szCs w:val="22"/>
+          <w:lang w:val="en-US"/>
+        </w:rPr>
+        <w:t>,</w:t>
+      </w:r>
+      <w:r>
+        <w:rPr>
+          <w:rFonts w:ascii="Times New Roman" w:eastAsia="Times New Roman" w:hAnsi="Times New Roman" w:cs="Times New Roman"/>
+          <w:color w:val="000000"/>
+          <w:sz w:val="22"/>
+          <w:szCs w:val="22"/>
+          <w:lang w:val="en-US"/>
+        </w:rPr>
+        <w:t xml:space="preserve"> which consists in routing efficiently all agents,</w:t>
+      </w:r>
+      <w:r>
+        <w:rPr>
+          <w:rFonts w:ascii="Times New Roman" w:eastAsia="Times New Roman" w:hAnsi="Times New Roman" w:cs="Times New Roman"/>
+          <w:color w:val="000000"/>
+          <w:sz w:val="22"/>
+          <w:szCs w:val="22"/>
+          <w:lang w:val="en-US"/>
+        </w:rPr>
+        <w:t xml:space="preserve"> </w:t>
+      </w:r>
+      <w:r>
+        <w:rPr>
+          <w:rFonts w:ascii="Times New Roman" w:eastAsia="Times New Roman" w:hAnsi="Times New Roman" w:cs="Times New Roman"/>
+          <w:color w:val="000000"/>
+          <w:sz w:val="22"/>
+          <w:szCs w:val="22"/>
+          <w:lang w:val="en-US"/>
+        </w:rPr>
+        <w:t xml:space="preserve">in </w:t>
+      </w:r>
+      <w:r>
+        <w:rPr>
+          <w:rFonts w:ascii="Times New Roman" w:eastAsia="Times New Roman" w:hAnsi="Times New Roman" w:cs="Times New Roman"/>
+          <w:color w:val="000000"/>
+          <w:sz w:val="22"/>
+          <w:szCs w:val="22"/>
+          <w:lang w:val="en-US"/>
+        </w:rPr>
+        <w:t xml:space="preserve">an </w:t>
+      </w:r>
+      <w:r>
+        <w:rPr>
+          <w:rFonts w:ascii="Times New Roman" w:eastAsia="Times New Roman" w:hAnsi="Times New Roman" w:cs="Times New Roman"/>
+          <w:color w:val="000000"/>
+          <w:sz w:val="22"/>
+          <w:szCs w:val="22"/>
+          <w:lang w:val="en-US"/>
+        </w:rPr>
+        <w:t xml:space="preserve">average of </w:t>
+      </w:r>
+      <w:r>
+        <w:rPr>
+          <w:rFonts w:ascii="Times New Roman" w:eastAsia="Times New Roman" w:hAnsi="Times New Roman" w:cs="Times New Roman"/>
+          <w:color w:val="000000"/>
+          <w:sz w:val="22"/>
+          <w:szCs w:val="22"/>
+          <w:lang w:val="en-US"/>
+        </w:rPr>
+        <w:t>90</w:t>
+      </w:r>
+      <w:r>
+        <w:rPr>
+          <w:rFonts w:ascii="Times New Roman" w:eastAsia="Times New Roman" w:hAnsi="Times New Roman" w:cs="Times New Roman"/>
+          <w:color w:val="000000"/>
+          <w:sz w:val="22"/>
+          <w:szCs w:val="22"/>
+          <w:lang w:val="en-US"/>
+        </w:rPr>
+        <w:t>% of the</w:t>
+      </w:r>
+      <w:r>
+        <w:rPr>
+          <w:rFonts w:ascii="Times New Roman" w:eastAsia="Times New Roman" w:hAnsi="Times New Roman" w:cs="Times New Roman"/>
+          <w:color w:val="000000"/>
+          <w:sz w:val="22"/>
+          <w:szCs w:val="22"/>
+          <w:lang w:val="en-US"/>
+        </w:rPr>
+        <w:t>. Below you will see the success rate graph, where the trend line (in red) indicates that the wider the grid, the more probable the algorithm can find solutions for all</w:t>
+      </w:r>
+      <w:r>
+        <w:rPr>
+          <w:rFonts w:ascii="Times New Roman" w:eastAsia="Times New Roman" w:hAnsi="Times New Roman" w:cs="Times New Roman"/>
+          <w:color w:val="000000"/>
+          <w:sz w:val="22"/>
+          <w:szCs w:val="22"/>
+          <w:lang w:val="en-US"/>
+        </w:rPr>
+        <w:t xml:space="preserve"> agents</w:t>
+      </w:r>
+      <w:r>
+        <w:rPr>
+          <w:rFonts w:ascii="Times New Roman" w:eastAsia="Times New Roman" w:hAnsi="Times New Roman" w:cs="Times New Roman"/>
+          <w:color w:val="000000"/>
+          <w:sz w:val="22"/>
+          <w:szCs w:val="22"/>
+          <w:lang w:val="en-US"/>
+        </w:rPr>
+        <w:t xml:space="preserve">. </w:t>
+      </w:r>
+      <w:r>
+        <w:rPr>
+          <w:rFonts w:ascii="Times New Roman" w:eastAsia="Times New Roman" w:hAnsi="Times New Roman" w:cs="Times New Roman"/>
+          <w:color w:val="000000"/>
+          <w:sz w:val="22"/>
+          <w:szCs w:val="22"/>
+          <w:lang w:val="en-US"/>
+        </w:rPr>
+        <w:t xml:space="preserve">Tests can be found over </w:t>
+      </w:r>
+      <w:r>
+        <w:rPr>
+          <w:rFonts w:ascii="Times New Roman" w:eastAsia="Times New Roman" w:hAnsi="Times New Roman" w:cs="Times New Roman"/>
+          <w:color w:val="000000"/>
+          <w:sz w:val="22"/>
+          <w:szCs w:val="22"/>
+          <w:highlight w:val="yellow"/>
+          <w:lang w:val="en-US"/>
+        </w:rPr>
+        <w:t>he</w:t>
+      </w:r>
+      <w:r>
+        <w:rPr>
+          <w:rFonts w:ascii="Times New Roman" w:eastAsia="Times New Roman" w:hAnsi="Times New Roman" w:cs="Times New Roman"/>
+          <w:color w:val="000000"/>
+          <w:sz w:val="22"/>
+          <w:szCs w:val="22"/>
+          <w:highlight w:val="yellow"/>
+          <w:lang w:val="en-US"/>
+        </w:rPr>
+        <w:t>r</w:t>
+      </w:r>
+      <w:r>
+        <w:rPr>
+          <w:rFonts w:ascii="Times New Roman" w:eastAsia="Times New Roman" w:hAnsi="Times New Roman" w:cs="Times New Roman"/>
+          <w:color w:val="000000"/>
+          <w:sz w:val="22"/>
+          <w:szCs w:val="22"/>
+          <w:highlight w:val="yellow"/>
+          <w:lang w:val="en-US"/>
+        </w:rPr>
+        <w:t>e</w:t>
+      </w:r>
+      <w:r>
+        <w:rPr>
+          <w:rFonts w:ascii="Times New Roman" w:eastAsia="Times New Roman" w:hAnsi="Times New Roman" w:cs="Times New Roman"/>
+          <w:color w:val="000000"/>
+          <w:sz w:val="22"/>
+          <w:szCs w:val="22"/>
+          <w:lang w:val="en-US"/>
+        </w:rPr>
+        <w:t>.</w:t>
       </w:r>
     </w:p>
     <w:p>
       <w:pPr>
         <w:jc w:val="center"/>
+        <w:rPr>
+          <w:rFonts w:ascii="Times New Roman" w:eastAsia="Times New Roman" w:hAnsi="Times New Roman" w:cs="Times New Roman"/>
+          <w:color w:val="000000"/>
+          <w:sz w:val="22"/>
+          <w:szCs w:val="22"/>
+          <w:lang w:val="en-US"/>
+        </w:rPr>
+      </w:pPr>
+      <w:r>
+        <w:rPr>
+          <w:rFonts w:ascii="Times New Roman" w:eastAsia="Times New Roman" w:hAnsi="Times New Roman" w:cs="Times New Roman"/>
+          <w:color w:val="000000"/>
+          <w:sz w:val="22"/>
+          <w:szCs w:val="22"/>
+          <w:lang w:val="en-US"/>
+        </w:rPr>
+        <w:t>Figure 8: Success rate graph</w:t>
+      </w:r>
+    </w:p>
+    <w:p>
+      <w:pPr>
+        <w:jc w:val="both"/>
+        <w:rPr>
+          <w:rFonts w:ascii="Times New Roman" w:eastAsia="Times New Roman" w:hAnsi="Times New Roman" w:cs="Times New Roman"/>
+          <w:color w:val="000000"/>
+          <w:sz w:val="22"/>
+          <w:szCs w:val="22"/>
+          <w:lang w:val="en-US"/>
+        </w:rPr>
+      </w:pPr>
+    </w:p>
+    <w:p>
+      <w:pPr>
+        <w:jc w:val="both"/>
+        <w:rPr>
+          <w:rFonts w:ascii="Times New Roman" w:eastAsia="Times New Roman" w:hAnsi="Times New Roman" w:cs="Times New Roman"/>
+          <w:color w:val="000000"/>
+          <w:sz w:val="22"/>
+          <w:szCs w:val="22"/>
+          <w:lang w:val="en-US"/>
+        </w:rPr>
+      </w:pPr>
+      <w:r>
+        <w:rPr>
+          <w:rFonts w:ascii="Times New Roman" w:eastAsia="Times New Roman" w:hAnsi="Times New Roman" w:cs="Times New Roman"/>
+          <w:color w:val="000000"/>
+          <w:sz w:val="22"/>
+          <w:szCs w:val="22"/>
+          <w:lang w:val="en-US"/>
+        </w:rPr>
+        <w:t xml:space="preserve">      </w:t>
+      </w:r>
+      <w:r>
+        <w:rPr>
+          <w:rFonts w:ascii="Times New Roman" w:eastAsia="Times New Roman" w:hAnsi="Times New Roman" w:cs="Times New Roman"/>
+          <w:color w:val="000000"/>
+          <w:sz w:val="22"/>
+          <w:szCs w:val="22"/>
+          <w:lang w:val="en-US"/>
+        </w:rPr>
+        <w:t>It is important to consider that when it does not find a solution, it does not mean that it is fault of the present algorithm</w:t>
+      </w:r>
+      <w:r>
+        <w:rPr>
+          <w:rFonts w:ascii="Times New Roman" w:eastAsia="Times New Roman" w:hAnsi="Times New Roman" w:cs="Times New Roman"/>
+          <w:color w:val="000000"/>
+          <w:sz w:val="22"/>
+          <w:szCs w:val="22"/>
+          <w:lang w:val="en-US"/>
+        </w:rPr>
+        <w:t>.</w:t>
+      </w:r>
+      <w:r>
+        <w:rPr>
+          <w:rFonts w:ascii="Times New Roman" w:eastAsia="Times New Roman" w:hAnsi="Times New Roman" w:cs="Times New Roman"/>
+          <w:color w:val="000000"/>
+          <w:sz w:val="22"/>
+          <w:szCs w:val="22"/>
+          <w:lang w:val="en-US"/>
+        </w:rPr>
+        <w:t xml:space="preserve"> </w:t>
+      </w:r>
+      <w:r>
+        <w:rPr>
+          <w:rFonts w:ascii="Times New Roman" w:eastAsia="Times New Roman" w:hAnsi="Times New Roman" w:cs="Times New Roman"/>
+          <w:color w:val="000000"/>
+          <w:sz w:val="22"/>
+          <w:szCs w:val="22"/>
+          <w:lang w:val="en-US"/>
+        </w:rPr>
+        <w:t>I</w:t>
+      </w:r>
+      <w:r>
+        <w:rPr>
+          <w:rFonts w:ascii="Times New Roman" w:eastAsia="Times New Roman" w:hAnsi="Times New Roman" w:cs="Times New Roman"/>
+          <w:color w:val="000000"/>
+          <w:sz w:val="22"/>
+          <w:szCs w:val="22"/>
+          <w:lang w:val="en-US"/>
+        </w:rPr>
+        <w:t>n some cases, due to the configuration of the map, solutions cannot be found</w:t>
+      </w:r>
+      <w:r>
+        <w:rPr>
+          <w:rFonts w:ascii="Times New Roman" w:eastAsia="Times New Roman" w:hAnsi="Times New Roman" w:cs="Times New Roman"/>
+          <w:color w:val="000000"/>
+          <w:sz w:val="22"/>
+          <w:szCs w:val="22"/>
+          <w:lang w:val="en-US"/>
+        </w:rPr>
+        <w:t>. T</w:t>
+      </w:r>
+      <w:r>
+        <w:rPr>
+          <w:rFonts w:ascii="Times New Roman" w:eastAsia="Times New Roman" w:hAnsi="Times New Roman" w:cs="Times New Roman"/>
+          <w:color w:val="000000"/>
+          <w:sz w:val="22"/>
+          <w:szCs w:val="22"/>
+          <w:lang w:val="en-US"/>
+        </w:rPr>
+        <w:t xml:space="preserve">here are also </w:t>
+      </w:r>
+      <w:r>
+        <w:rPr>
+          <w:rFonts w:ascii="Times New Roman" w:eastAsia="Times New Roman" w:hAnsi="Times New Roman" w:cs="Times New Roman"/>
+          <w:color w:val="000000"/>
+          <w:sz w:val="22"/>
+          <w:szCs w:val="22"/>
+          <w:lang w:val="en-US"/>
+        </w:rPr>
+        <w:t xml:space="preserve">some </w:t>
+      </w:r>
+      <w:r>
+        <w:rPr>
+          <w:rFonts w:ascii="Times New Roman" w:eastAsia="Times New Roman" w:hAnsi="Times New Roman" w:cs="Times New Roman"/>
+          <w:color w:val="000000"/>
+          <w:sz w:val="22"/>
+          <w:szCs w:val="22"/>
+          <w:lang w:val="en-US"/>
+        </w:rPr>
+        <w:t xml:space="preserve">cases where there </w:t>
+      </w:r>
+      <w:r>
+        <w:rPr>
+          <w:rFonts w:ascii="Times New Roman" w:eastAsia="Times New Roman" w:hAnsi="Times New Roman" w:cs="Times New Roman"/>
+          <w:color w:val="000000"/>
+          <w:sz w:val="22"/>
+          <w:szCs w:val="22"/>
+          <w:lang w:val="en-US"/>
+        </w:rPr>
+        <w:t>are</w:t>
+      </w:r>
+      <w:r>
+        <w:rPr>
+          <w:rFonts w:ascii="Times New Roman" w:eastAsia="Times New Roman" w:hAnsi="Times New Roman" w:cs="Times New Roman"/>
+          <w:color w:val="000000"/>
+          <w:sz w:val="22"/>
+          <w:szCs w:val="22"/>
+          <w:lang w:val="en-US"/>
+        </w:rPr>
+        <w:t xml:space="preserve"> solutions for both </w:t>
+      </w:r>
+      <w:r>
+        <w:rPr>
+          <w:rFonts w:ascii="Times New Roman" w:eastAsia="Times New Roman" w:hAnsi="Times New Roman" w:cs="Times New Roman"/>
+          <w:color w:val="000000"/>
+          <w:sz w:val="22"/>
+          <w:szCs w:val="22"/>
+          <w:lang w:val="en-US"/>
+        </w:rPr>
+        <w:t>agents,</w:t>
+      </w:r>
+      <w:r>
+        <w:rPr>
+          <w:rFonts w:ascii="Times New Roman" w:eastAsia="Times New Roman" w:hAnsi="Times New Roman" w:cs="Times New Roman"/>
+          <w:color w:val="000000"/>
+          <w:sz w:val="22"/>
+          <w:szCs w:val="22"/>
+          <w:lang w:val="en-US"/>
+        </w:rPr>
+        <w:t xml:space="preserve"> but the algorithm does not have enough intelligence to find </w:t>
+      </w:r>
+      <w:r>
+        <w:rPr>
+          <w:rFonts w:ascii="Times New Roman" w:eastAsia="Times New Roman" w:hAnsi="Times New Roman" w:cs="Times New Roman"/>
+          <w:color w:val="000000"/>
+          <w:sz w:val="22"/>
+          <w:szCs w:val="22"/>
+          <w:lang w:val="en-US"/>
+        </w:rPr>
+        <w:t xml:space="preserve">them. </w:t>
+      </w:r>
+      <w:r>
+        <w:rPr>
+          <w:rFonts w:ascii="Times New Roman" w:eastAsia="Times New Roman" w:hAnsi="Times New Roman" w:cs="Times New Roman"/>
+          <w:color w:val="000000"/>
+          <w:sz w:val="22"/>
+          <w:szCs w:val="22"/>
+          <w:lang w:val="en-US"/>
+        </w:rPr>
+        <w:t xml:space="preserve">This is where the priority assigned to </w:t>
+      </w:r>
+      <w:r>
+        <w:rPr>
+          <w:rFonts w:ascii="Times New Roman" w:eastAsia="Times New Roman" w:hAnsi="Times New Roman" w:cs="Times New Roman"/>
+          <w:color w:val="000000"/>
+          <w:sz w:val="22"/>
+          <w:szCs w:val="22"/>
+          <w:lang w:val="en-US"/>
+        </w:rPr>
+        <w:t>each</w:t>
+      </w:r>
+      <w:r>
+        <w:rPr>
+          <w:rFonts w:ascii="Times New Roman" w:eastAsia="Times New Roman" w:hAnsi="Times New Roman" w:cs="Times New Roman"/>
+          <w:color w:val="000000"/>
+          <w:sz w:val="22"/>
+          <w:szCs w:val="22"/>
+          <w:lang w:val="en-US"/>
+        </w:rPr>
+        <w:t xml:space="preserve"> agent comes in</w:t>
+      </w:r>
+      <w:r>
+        <w:rPr>
+          <w:rFonts w:ascii="Times New Roman" w:eastAsia="Times New Roman" w:hAnsi="Times New Roman" w:cs="Times New Roman"/>
+          <w:color w:val="000000"/>
+          <w:sz w:val="22"/>
+          <w:szCs w:val="22"/>
+          <w:lang w:val="en-US"/>
+        </w:rPr>
+        <w:t>,</w:t>
+      </w:r>
+      <w:r>
+        <w:rPr>
+          <w:rFonts w:ascii="Times New Roman" w:eastAsia="Times New Roman" w:hAnsi="Times New Roman" w:cs="Times New Roman"/>
+          <w:color w:val="000000"/>
+          <w:sz w:val="22"/>
+          <w:szCs w:val="22"/>
+          <w:lang w:val="en-US"/>
+        </w:rPr>
+        <w:t xml:space="preserve"> </w:t>
+      </w:r>
+      <w:r>
+        <w:rPr>
+          <w:rFonts w:ascii="Times New Roman" w:eastAsia="Times New Roman" w:hAnsi="Times New Roman" w:cs="Times New Roman"/>
+          <w:color w:val="000000"/>
+          <w:sz w:val="22"/>
+          <w:szCs w:val="22"/>
+          <w:lang w:val="en-US"/>
+        </w:rPr>
+        <w:t>i</w:t>
+      </w:r>
+      <w:r>
+        <w:rPr>
+          <w:rFonts w:ascii="Times New Roman" w:eastAsia="Times New Roman" w:hAnsi="Times New Roman" w:cs="Times New Roman"/>
+          <w:color w:val="000000"/>
+          <w:sz w:val="22"/>
+          <w:szCs w:val="22"/>
+          <w:lang w:val="en-US"/>
+        </w:rPr>
+        <w:t xml:space="preserve">n </w:t>
+      </w:r>
+      <w:r>
+        <w:rPr>
+          <w:rFonts w:ascii="Times New Roman" w:eastAsia="Times New Roman" w:hAnsi="Times New Roman" w:cs="Times New Roman"/>
+          <w:color w:val="000000"/>
+          <w:sz w:val="22"/>
+          <w:szCs w:val="22"/>
+          <w:lang w:val="en-US"/>
+        </w:rPr>
+        <w:t xml:space="preserve">section VI </w:t>
+      </w:r>
+      <w:r>
+        <w:rPr>
+          <w:rFonts w:ascii="Times New Roman" w:eastAsia="Times New Roman" w:hAnsi="Times New Roman" w:cs="Times New Roman"/>
+          <w:color w:val="000000"/>
+          <w:sz w:val="22"/>
+          <w:szCs w:val="22"/>
+          <w:lang w:val="en-US"/>
+        </w:rPr>
+        <w:t xml:space="preserve">we will talk about how this </w:t>
+      </w:r>
+      <w:r>
+        <w:rPr>
+          <w:rFonts w:ascii="Times New Roman" w:eastAsia="Times New Roman" w:hAnsi="Times New Roman" w:cs="Times New Roman"/>
+          <w:color w:val="000000"/>
+          <w:sz w:val="22"/>
+          <w:szCs w:val="22"/>
+          <w:lang w:val="en-US"/>
+        </w:rPr>
+        <w:lastRenderedPageBreak/>
+        <w:t xml:space="preserve">priority could be </w:t>
+      </w:r>
+      <w:r>
+        <w:rPr>
+          <w:rFonts w:ascii="Times New Roman" w:eastAsia="Times New Roman" w:hAnsi="Times New Roman" w:cs="Times New Roman"/>
+          <w:color w:val="000000"/>
+          <w:sz w:val="22"/>
+          <w:szCs w:val="22"/>
+          <w:lang w:val="en-US"/>
+        </w:rPr>
+        <w:t>manipulated</w:t>
+      </w:r>
+      <w:r>
+        <w:rPr>
+          <w:rFonts w:ascii="Times New Roman" w:eastAsia="Times New Roman" w:hAnsi="Times New Roman" w:cs="Times New Roman"/>
+          <w:color w:val="000000"/>
+          <w:sz w:val="22"/>
+          <w:szCs w:val="22"/>
+          <w:lang w:val="en-US"/>
+        </w:rPr>
+        <w:t xml:space="preserve"> to avoid scenarios where the route from one tube blocks another</w:t>
+      </w:r>
+      <w:r>
+        <w:rPr>
+          <w:rFonts w:ascii="Times New Roman" w:eastAsia="Times New Roman" w:hAnsi="Times New Roman" w:cs="Times New Roman"/>
+          <w:color w:val="000000"/>
+          <w:sz w:val="22"/>
+          <w:szCs w:val="22"/>
+          <w:lang w:val="en-US"/>
+        </w:rPr>
+        <w:t xml:space="preserve">, </w:t>
+      </w:r>
+      <w:r>
+        <w:rPr>
+          <w:rFonts w:ascii="Times New Roman" w:eastAsia="Times New Roman" w:hAnsi="Times New Roman" w:cs="Times New Roman"/>
+          <w:color w:val="000000"/>
+          <w:sz w:val="22"/>
+          <w:szCs w:val="22"/>
+          <w:lang w:val="en-US"/>
+        </w:rPr>
+        <w:t xml:space="preserve">when </w:t>
+      </w:r>
+      <w:r>
+        <w:rPr>
+          <w:rFonts w:ascii="Times New Roman" w:eastAsia="Times New Roman" w:hAnsi="Times New Roman" w:cs="Times New Roman"/>
+          <w:color w:val="000000"/>
+          <w:sz w:val="22"/>
+          <w:szCs w:val="22"/>
+          <w:lang w:val="en-US"/>
+        </w:rPr>
+        <w:t>there existed another non-blocking path</w:t>
+      </w:r>
+      <w:r>
+        <w:rPr>
+          <w:rFonts w:ascii="Times New Roman" w:eastAsia="Times New Roman" w:hAnsi="Times New Roman" w:cs="Times New Roman"/>
+          <w:color w:val="000000"/>
+          <w:sz w:val="22"/>
+          <w:szCs w:val="22"/>
+          <w:lang w:val="en-US"/>
+        </w:rPr>
+        <w:t>.</w:t>
+      </w:r>
+    </w:p>
+    <w:p>
+      <w:pPr>
+        <w:jc w:val="both"/>
+        <w:rPr>
+          <w:rFonts w:ascii="Times New Roman" w:eastAsia="Times New Roman" w:hAnsi="Times New Roman" w:cs="Times New Roman"/>
+          <w:color w:val="000000"/>
+          <w:sz w:val="22"/>
+          <w:szCs w:val="22"/>
+          <w:lang w:val="en-US"/>
+        </w:rPr>
+      </w:pPr>
+    </w:p>
+    <w:p>
+      <w:pPr>
+        <w:jc w:val="both"/>
+        <w:rPr>
+          <w:rFonts w:ascii="Times New Roman" w:eastAsia="Times New Roman" w:hAnsi="Times New Roman" w:cs="Times New Roman"/>
+          <w:color w:val="000000"/>
+          <w:sz w:val="22"/>
+          <w:szCs w:val="22"/>
+          <w:lang w:val="en-US"/>
+        </w:rPr>
+      </w:pPr>
+      <w:r>
+        <w:rPr>
+          <w:rFonts w:ascii="Times New Roman" w:eastAsia="Times New Roman" w:hAnsi="Times New Roman" w:cs="Times New Roman"/>
+          <w:noProof/>
+          <w:color w:val="000000"/>
+          <w:sz w:val="22"/>
+          <w:szCs w:val="22"/>
+          <w:lang w:val="en-US"/>
+        </w:rPr>
+        <w:drawing>
+          <wp:anchor distT="0" distB="0" distL="114300" distR="114300" simplePos="0" relativeHeight="251665408" behindDoc="0" locked="0" layoutInCell="1" allowOverlap="1" wp14:anchorId="2241C01A" wp14:editId="2CA5389E">
+            <wp:simplePos x="0" y="0"/>
+            <wp:positionH relativeFrom="margin">
+              <wp:posOffset>3073400</wp:posOffset>
+            </wp:positionH>
+            <wp:positionV relativeFrom="margin">
+              <wp:posOffset>1390650</wp:posOffset>
+            </wp:positionV>
+            <wp:extent cx="3632835" cy="2528570"/>
+            <wp:effectExtent l="0" t="0" r="0" b="0"/>
+            <wp:wrapSquare wrapText="bothSides"/>
+            <wp:docPr id="13" name="Picture 13" descr="Chart, line chart&#10;&#10;Description automatically generated"/>
+            <wp:cNvGraphicFramePr>
+              <a:graphicFrameLocks xmlns:a="http://schemas.openxmlformats.org/drawingml/2006/main" noChangeAspect="1"/>
+            </wp:cNvGraphicFramePr>
+            <a:graphic xmlns:a="http://schemas.openxmlformats.org/drawingml/2006/main">
+              <a:graphicData uri="http://schemas.openxmlformats.org/drawingml/2006/picture">
+                <pic:pic xmlns:pic="http://schemas.openxmlformats.org/drawingml/2006/picture">
+                  <pic:nvPicPr>
+                    <pic:cNvPr id="13" name="Picture 13" descr="Chart, line chart&#10;&#10;Description automatically generated"/>
+                    <pic:cNvPicPr/>
+                  </pic:nvPicPr>
+                  <pic:blipFill>
+                    <a:blip r:embed="rId16">
+                      <a:extLst>
+                        <a:ext uri="{28A0092B-C50C-407E-A947-70E740481C1C}">
+                          <a14:useLocalDpi xmlns:a14="http://schemas.microsoft.com/office/drawing/2010/main" val="0"/>
+                        </a:ext>
+                      </a:extLst>
+                    </a:blip>
+                    <a:stretch>
+                      <a:fillRect/>
+                    </a:stretch>
+                  </pic:blipFill>
+                  <pic:spPr>
+                    <a:xfrm>
+                      <a:off x="0" y="0"/>
+                      <a:ext cx="3632835" cy="2528570"/>
+                    </a:xfrm>
+                    <a:prstGeom prst="rect">
+                      <a:avLst/>
+                    </a:prstGeom>
+                  </pic:spPr>
+                </pic:pic>
+              </a:graphicData>
+            </a:graphic>
+            <wp14:sizeRelH relativeFrom="margin">
+              <wp14:pctWidth>0</wp14:pctWidth>
+            </wp14:sizeRelH>
+            <wp14:sizeRelV relativeFrom="margin">
+              <wp14:pctHeight>0</wp14:pctHeight>
+            </wp14:sizeRelV>
+          </wp:anchor>
+        </w:drawing>
+      </w:r>
+      <w:r>
+        <w:rPr>
+          <w:rFonts w:ascii="Times New Roman" w:eastAsia="Times New Roman" w:hAnsi="Times New Roman" w:cs="Times New Roman"/>
+          <w:noProof/>
+          <w:color w:val="000000"/>
+          <w:sz w:val="22"/>
+          <w:szCs w:val="22"/>
+          <w:lang w:val="en-US"/>
+        </w:rPr>
+        <w:drawing>
+          <wp:anchor distT="0" distB="0" distL="114300" distR="114300" simplePos="0" relativeHeight="251663360" behindDoc="0" locked="0" layoutInCell="1" allowOverlap="1" wp14:anchorId="638A2AA9" wp14:editId="58B17D48">
+            <wp:simplePos x="0" y="0"/>
+            <wp:positionH relativeFrom="margin">
+              <wp:posOffset>-330821</wp:posOffset>
+            </wp:positionH>
+            <wp:positionV relativeFrom="margin">
+              <wp:posOffset>2859689</wp:posOffset>
+            </wp:positionV>
+            <wp:extent cx="3219450" cy="1340485"/>
+            <wp:effectExtent l="0" t="0" r="6350" b="5715"/>
+            <wp:wrapSquare wrapText="bothSides"/>
+            <wp:docPr id="10" name="Picture 10" descr="A picture containing diagram&#10;&#10;Description automatically generated"/>
+            <wp:cNvGraphicFramePr>
+              <a:graphicFrameLocks xmlns:a="http://schemas.openxmlformats.org/drawingml/2006/main" noChangeAspect="1"/>
+            </wp:cNvGraphicFramePr>
+            <a:graphic xmlns:a="http://schemas.openxmlformats.org/drawingml/2006/main">
+              <a:graphicData uri="http://schemas.openxmlformats.org/drawingml/2006/picture">
+                <pic:pic xmlns:pic="http://schemas.openxmlformats.org/drawingml/2006/picture">
+                  <pic:nvPicPr>
+                    <pic:cNvPr id="10" name="Picture 10" descr="A picture containing diagram&#10;&#10;Description automatically generated"/>
+                    <pic:cNvPicPr/>
+                  </pic:nvPicPr>
+                  <pic:blipFill>
+                    <a:blip r:embed="rId17">
+                      <a:extLst>
+                        <a:ext uri="{28A0092B-C50C-407E-A947-70E740481C1C}">
+                          <a14:useLocalDpi xmlns:a14="http://schemas.microsoft.com/office/drawing/2010/main" val="0"/>
+                        </a:ext>
+                      </a:extLst>
+                    </a:blip>
+                    <a:stretch>
+                      <a:fillRect/>
+                    </a:stretch>
+                  </pic:blipFill>
+                  <pic:spPr>
+                    <a:xfrm>
+                      <a:off x="0" y="0"/>
+                      <a:ext cx="3219450" cy="1340485"/>
+                    </a:xfrm>
+                    <a:prstGeom prst="rect">
+                      <a:avLst/>
+                    </a:prstGeom>
+                  </pic:spPr>
+                </pic:pic>
+              </a:graphicData>
+            </a:graphic>
+            <wp14:sizeRelH relativeFrom="margin">
+              <wp14:pctWidth>0</wp14:pctWidth>
+            </wp14:sizeRelH>
+            <wp14:sizeRelV relativeFrom="margin">
+              <wp14:pctHeight>0</wp14:pctHeight>
+            </wp14:sizeRelV>
+          </wp:anchor>
+        </w:drawing>
+      </w:r>
+      <w:r>
+        <w:rPr>
+          <w:rFonts w:ascii="Times New Roman" w:eastAsia="Times New Roman" w:hAnsi="Times New Roman" w:cs="Times New Roman"/>
+          <w:color w:val="000000"/>
+          <w:sz w:val="22"/>
+          <w:szCs w:val="22"/>
+          <w:lang w:val="en-US"/>
+        </w:rPr>
+        <w:t xml:space="preserve">      Now, r</w:t>
+      </w:r>
+      <w:r>
+        <w:rPr>
+          <w:rFonts w:ascii="Times New Roman" w:eastAsia="Times New Roman" w:hAnsi="Times New Roman" w:cs="Times New Roman"/>
+          <w:color w:val="000000"/>
+          <w:sz w:val="22"/>
+          <w:szCs w:val="22"/>
+          <w:lang w:val="en-US"/>
+        </w:rPr>
+        <w:t xml:space="preserve">egarding the precision of the algorithm, which is important to verify if A* was implemented correctly, another set of tests was run which can be found </w:t>
+      </w:r>
+      <w:r>
+        <w:rPr>
+          <w:rFonts w:ascii="Times New Roman" w:eastAsia="Times New Roman" w:hAnsi="Times New Roman" w:cs="Times New Roman"/>
+          <w:color w:val="000000"/>
+          <w:sz w:val="22"/>
+          <w:szCs w:val="22"/>
+          <w:highlight w:val="yellow"/>
+          <w:lang w:val="en-US"/>
+        </w:rPr>
+        <w:t>here</w:t>
+      </w:r>
+      <w:r>
+        <w:rPr>
+          <w:rFonts w:ascii="Times New Roman" w:eastAsia="Times New Roman" w:hAnsi="Times New Roman" w:cs="Times New Roman"/>
+          <w:color w:val="000000"/>
+          <w:sz w:val="22"/>
+          <w:szCs w:val="22"/>
+          <w:lang w:val="en-US"/>
+        </w:rPr>
+        <w:t>.</w:t>
+      </w:r>
+      <w:r>
+        <w:rPr>
+          <w:rFonts w:ascii="Times New Roman" w:eastAsia="Times New Roman" w:hAnsi="Times New Roman" w:cs="Times New Roman"/>
+          <w:color w:val="000000"/>
+          <w:sz w:val="22"/>
+          <w:szCs w:val="22"/>
+          <w:lang w:val="en-US"/>
+        </w:rPr>
+        <w:t xml:space="preserve"> </w:t>
+      </w:r>
+      <w:r>
+        <w:rPr>
+          <w:rFonts w:ascii="Times New Roman" w:eastAsia="Times New Roman" w:hAnsi="Times New Roman" w:cs="Times New Roman"/>
+          <w:color w:val="000000"/>
+          <w:sz w:val="22"/>
+          <w:szCs w:val="22"/>
+          <w:lang w:val="en-US"/>
+        </w:rPr>
+        <w:t>To test them, t</w:t>
+      </w:r>
+      <w:r>
+        <w:rPr>
+          <w:rFonts w:ascii="Times New Roman" w:eastAsia="Times New Roman" w:hAnsi="Times New Roman" w:cs="Times New Roman"/>
+          <w:color w:val="000000"/>
+          <w:sz w:val="22"/>
+          <w:szCs w:val="22"/>
+          <w:lang w:val="en-US"/>
+        </w:rPr>
+        <w:t xml:space="preserve">he map was </w:t>
+      </w:r>
+      <w:r>
+        <w:rPr>
+          <w:rFonts w:ascii="Times New Roman" w:eastAsia="Times New Roman" w:hAnsi="Times New Roman" w:cs="Times New Roman"/>
+          <w:color w:val="000000"/>
+          <w:sz w:val="22"/>
+          <w:szCs w:val="22"/>
+          <w:lang w:val="en-US"/>
+        </w:rPr>
+        <w:t>extracted,</w:t>
+      </w:r>
+      <w:r>
+        <w:rPr>
+          <w:rFonts w:ascii="Times New Roman" w:eastAsia="Times New Roman" w:hAnsi="Times New Roman" w:cs="Times New Roman"/>
+          <w:color w:val="000000"/>
+          <w:sz w:val="22"/>
+          <w:szCs w:val="22"/>
+          <w:lang w:val="en-US"/>
+        </w:rPr>
+        <w:t xml:space="preserve"> and the routes of the agents were</w:t>
+      </w:r>
+      <w:r>
+        <w:rPr>
+          <w:rFonts w:ascii="Times New Roman" w:eastAsia="Times New Roman" w:hAnsi="Times New Roman" w:cs="Times New Roman"/>
+          <w:color w:val="000000"/>
+          <w:sz w:val="22"/>
+          <w:szCs w:val="22"/>
+          <w:lang w:val="en-US"/>
+        </w:rPr>
+        <w:t xml:space="preserve"> </w:t>
+      </w:r>
+      <w:r>
+        <w:rPr>
+          <w:rFonts w:ascii="Times New Roman" w:eastAsia="Times New Roman" w:hAnsi="Times New Roman" w:cs="Times New Roman"/>
+          <w:color w:val="000000"/>
+          <w:sz w:val="22"/>
+          <w:szCs w:val="22"/>
+          <w:lang w:val="en-US"/>
+        </w:rPr>
+        <w:t>traced</w:t>
+      </w:r>
+      <w:r>
+        <w:rPr>
+          <w:rFonts w:ascii="Times New Roman" w:eastAsia="Times New Roman" w:hAnsi="Times New Roman" w:cs="Times New Roman"/>
+          <w:color w:val="000000"/>
+          <w:sz w:val="22"/>
+          <w:szCs w:val="22"/>
+          <w:lang w:val="en-US"/>
+        </w:rPr>
+        <w:t xml:space="preserve"> by hand, following an optimal path</w:t>
+      </w:r>
+      <w:r>
+        <w:rPr>
+          <w:rFonts w:ascii="Times New Roman" w:eastAsia="Times New Roman" w:hAnsi="Times New Roman" w:cs="Times New Roman"/>
+          <w:color w:val="000000"/>
+          <w:sz w:val="22"/>
+          <w:szCs w:val="22"/>
+          <w:lang w:val="en-US"/>
+        </w:rPr>
+        <w:t>. The results were positive</w:t>
+      </w:r>
+      <w:r>
+        <w:rPr>
+          <w:rFonts w:ascii="Times New Roman" w:eastAsia="Times New Roman" w:hAnsi="Times New Roman" w:cs="Times New Roman"/>
+          <w:color w:val="000000"/>
+          <w:sz w:val="22"/>
+          <w:szCs w:val="22"/>
+          <w:lang w:val="en-US"/>
+        </w:rPr>
+        <w:t xml:space="preserve"> </w:t>
+      </w:r>
+      <w:r>
+        <w:rPr>
+          <w:rFonts w:ascii="Times New Roman" w:eastAsia="Times New Roman" w:hAnsi="Times New Roman" w:cs="Times New Roman"/>
+          <w:color w:val="000000"/>
+          <w:sz w:val="22"/>
+          <w:szCs w:val="22"/>
+          <w:lang w:val="en-US"/>
+        </w:rPr>
+        <w:t xml:space="preserve">since </w:t>
+      </w:r>
+      <w:r>
+        <w:rPr>
+          <w:rFonts w:ascii="Times New Roman" w:eastAsia="Times New Roman" w:hAnsi="Times New Roman" w:cs="Times New Roman"/>
+          <w:color w:val="000000"/>
+          <w:sz w:val="22"/>
+          <w:szCs w:val="22"/>
+          <w:lang w:val="en-US"/>
+        </w:rPr>
+        <w:t>in 100% of the cases the algorithm present</w:t>
+      </w:r>
+      <w:r>
+        <w:rPr>
+          <w:rFonts w:ascii="Times New Roman" w:eastAsia="Times New Roman" w:hAnsi="Times New Roman" w:cs="Times New Roman"/>
+          <w:color w:val="000000"/>
+          <w:sz w:val="22"/>
+          <w:szCs w:val="22"/>
+          <w:lang w:val="en-US"/>
+        </w:rPr>
+        <w:t>ed</w:t>
+      </w:r>
+      <w:r>
+        <w:rPr>
+          <w:rFonts w:ascii="Times New Roman" w:eastAsia="Times New Roman" w:hAnsi="Times New Roman" w:cs="Times New Roman"/>
+          <w:color w:val="000000"/>
+          <w:sz w:val="22"/>
+          <w:szCs w:val="22"/>
+          <w:lang w:val="en-US"/>
+        </w:rPr>
+        <w:t xml:space="preserve"> a</w:t>
+      </w:r>
+      <w:r>
+        <w:rPr>
+          <w:rFonts w:ascii="Times New Roman" w:eastAsia="Times New Roman" w:hAnsi="Times New Roman" w:cs="Times New Roman"/>
+          <w:color w:val="000000"/>
+          <w:sz w:val="22"/>
+          <w:szCs w:val="22"/>
+          <w:lang w:val="en-US"/>
+        </w:rPr>
+        <w:t xml:space="preserve"> similar </w:t>
+      </w:r>
+      <w:r>
+        <w:rPr>
+          <w:rFonts w:ascii="Times New Roman" w:eastAsia="Times New Roman" w:hAnsi="Times New Roman" w:cs="Times New Roman"/>
+          <w:color w:val="000000"/>
+          <w:sz w:val="22"/>
+          <w:szCs w:val="22"/>
+          <w:lang w:val="en-US"/>
+        </w:rPr>
+        <w:t xml:space="preserve">behavior, which means that the </w:t>
+      </w:r>
+      <w:r>
+        <w:rPr>
+          <w:rFonts w:ascii="Times New Roman" w:eastAsia="Times New Roman" w:hAnsi="Times New Roman" w:cs="Times New Roman"/>
+          <w:color w:val="000000"/>
+          <w:sz w:val="22"/>
+          <w:szCs w:val="22"/>
+          <w:lang w:val="en-US"/>
+        </w:rPr>
+        <w:t>so-called</w:t>
+      </w:r>
+      <w:r>
+        <w:rPr>
+          <w:rFonts w:ascii="Times New Roman" w:eastAsia="Times New Roman" w:hAnsi="Times New Roman" w:cs="Times New Roman"/>
+          <w:color w:val="000000"/>
+          <w:sz w:val="22"/>
+          <w:szCs w:val="22"/>
+          <w:lang w:val="en-US"/>
+        </w:rPr>
+        <w:t xml:space="preserve"> underlying planner </w:t>
+      </w:r>
+      <w:r>
+        <w:rPr>
+          <w:rFonts w:ascii="Times New Roman" w:eastAsia="Times New Roman" w:hAnsi="Times New Roman" w:cs="Times New Roman"/>
+          <w:color w:val="000000"/>
+          <w:sz w:val="22"/>
+          <w:szCs w:val="22"/>
+          <w:lang w:val="en-US"/>
+        </w:rPr>
+        <w:t>was</w:t>
+      </w:r>
+      <w:r>
+        <w:rPr>
+          <w:rFonts w:ascii="Times New Roman" w:eastAsia="Times New Roman" w:hAnsi="Times New Roman" w:cs="Times New Roman"/>
+          <w:color w:val="000000"/>
+          <w:sz w:val="22"/>
+          <w:szCs w:val="22"/>
+          <w:lang w:val="en-US"/>
+        </w:rPr>
+        <w:t xml:space="preserve"> implemented correctly. Below you will find examples of expected routes (left side) versus obtained (right side), being quite similar to each other.</w:t>
+      </w:r>
+    </w:p>
+    <w:p>
+      <w:pPr>
+        <w:jc w:val="center"/>
+        <w:rPr>
+          <w:rFonts w:ascii="Times New Roman" w:eastAsia="Times New Roman" w:hAnsi="Times New Roman" w:cs="Times New Roman"/>
+          <w:color w:val="000000"/>
+          <w:sz w:val="22"/>
+          <w:szCs w:val="22"/>
+          <w:lang w:val="en-US"/>
+        </w:rPr>
+      </w:pPr>
+      <w:r>
+        <w:rPr>
+          <w:rFonts w:ascii="Times New Roman" w:eastAsia="Times New Roman" w:hAnsi="Times New Roman" w:cs="Times New Roman"/>
+          <w:noProof/>
+          <w:color w:val="000000"/>
+          <w:sz w:val="22"/>
+          <w:szCs w:val="22"/>
+          <w:lang w:val="en-US"/>
+        </w:rPr>
+        <w:drawing>
+          <wp:anchor distT="0" distB="0" distL="114300" distR="114300" simplePos="0" relativeHeight="251664384" behindDoc="0" locked="0" layoutInCell="1" allowOverlap="1" wp14:anchorId="0BF1175F" wp14:editId="6B18D02F">
+            <wp:simplePos x="0" y="0"/>
+            <wp:positionH relativeFrom="margin">
+              <wp:posOffset>-327727</wp:posOffset>
+            </wp:positionH>
+            <wp:positionV relativeFrom="margin">
+              <wp:posOffset>4509135</wp:posOffset>
+            </wp:positionV>
+            <wp:extent cx="3240000" cy="1196838"/>
+            <wp:effectExtent l="0" t="0" r="0" b="0"/>
+            <wp:wrapSquare wrapText="bothSides"/>
+            <wp:docPr id="11" name="Picture 11" descr="A picture containing chart&#10;&#10;Description automatically generated"/>
+            <wp:cNvGraphicFramePr>
+              <a:graphicFrameLocks xmlns:a="http://schemas.openxmlformats.org/drawingml/2006/main" noChangeAspect="1"/>
+            </wp:cNvGraphicFramePr>
+            <a:graphic xmlns:a="http://schemas.openxmlformats.org/drawingml/2006/main">
+              <a:graphicData uri="http://schemas.openxmlformats.org/drawingml/2006/picture">
+                <pic:pic xmlns:pic="http://schemas.openxmlformats.org/drawingml/2006/picture">
+                  <pic:nvPicPr>
+                    <pic:cNvPr id="11" name="Picture 11" descr="A picture containing chart&#10;&#10;Description automatically generated"/>
+                    <pic:cNvPicPr/>
+                  </pic:nvPicPr>
+                  <pic:blipFill>
+                    <a:blip r:embed="rId18">
+                      <a:extLst>
+                        <a:ext uri="{28A0092B-C50C-407E-A947-70E740481C1C}">
+                          <a14:useLocalDpi xmlns:a14="http://schemas.microsoft.com/office/drawing/2010/main" val="0"/>
+                        </a:ext>
+                      </a:extLst>
+                    </a:blip>
+                    <a:stretch>
+                      <a:fillRect/>
+                    </a:stretch>
+                  </pic:blipFill>
+                  <pic:spPr>
+                    <a:xfrm>
+                      <a:off x="0" y="0"/>
+                      <a:ext cx="3240000" cy="1196838"/>
+                    </a:xfrm>
+                    <a:prstGeom prst="rect">
+                      <a:avLst/>
+                    </a:prstGeom>
+                  </pic:spPr>
+                </pic:pic>
+              </a:graphicData>
+            </a:graphic>
+            <wp14:sizeRelH relativeFrom="margin">
+              <wp14:pctWidth>0</wp14:pctWidth>
+            </wp14:sizeRelH>
+            <wp14:sizeRelV relativeFrom="margin">
+              <wp14:pctHeight>0</wp14:pctHeight>
+            </wp14:sizeRelV>
+          </wp:anchor>
+        </w:drawing>
+      </w:r>
+      <w:r>
+        <w:rPr>
+          <w:rFonts w:ascii="Times New Roman" w:eastAsia="Times New Roman" w:hAnsi="Times New Roman" w:cs="Times New Roman"/>
+          <w:color w:val="000000"/>
+          <w:sz w:val="22"/>
+          <w:szCs w:val="22"/>
+          <w:lang w:val="en-US"/>
+        </w:rPr>
+        <w:t xml:space="preserve">Figure 9: </w:t>
+      </w:r>
+      <w:r>
+        <w:rPr>
+          <w:rFonts w:ascii="Times New Roman" w:eastAsia="Times New Roman" w:hAnsi="Times New Roman" w:cs="Times New Roman"/>
+          <w:color w:val="000000"/>
+          <w:sz w:val="22"/>
+          <w:szCs w:val="22"/>
+          <w:lang w:val="en-US"/>
+        </w:rPr>
+        <w:t>Expected and obtained behavior (1)</w:t>
+      </w:r>
+    </w:p>
+    <w:p>
+      <w:pPr>
+        <w:jc w:val="center"/>
+        <w:rPr>
+          <w:rFonts w:ascii="Times New Roman" w:eastAsia="Times New Roman" w:hAnsi="Times New Roman" w:cs="Times New Roman"/>
+          <w:color w:val="000000"/>
+          <w:sz w:val="22"/>
+          <w:szCs w:val="22"/>
+          <w:lang w:val="en-US"/>
+        </w:rPr>
+      </w:pPr>
+      <w:r>
+        <w:rPr>
+          <w:rFonts w:ascii="Times New Roman" w:eastAsia="Times New Roman" w:hAnsi="Times New Roman" w:cs="Times New Roman"/>
+          <w:color w:val="000000"/>
+          <w:sz w:val="22"/>
+          <w:szCs w:val="22"/>
+          <w:lang w:val="en-US"/>
+        </w:rPr>
+        <w:t xml:space="preserve">Figure </w:t>
+      </w:r>
+      <w:r>
+        <w:rPr>
+          <w:rFonts w:ascii="Times New Roman" w:eastAsia="Times New Roman" w:hAnsi="Times New Roman" w:cs="Times New Roman"/>
+          <w:color w:val="000000"/>
+          <w:sz w:val="22"/>
+          <w:szCs w:val="22"/>
+          <w:lang w:val="en-US"/>
+        </w:rPr>
+        <w:t>10</w:t>
+      </w:r>
+      <w:r>
+        <w:rPr>
+          <w:rFonts w:ascii="Times New Roman" w:eastAsia="Times New Roman" w:hAnsi="Times New Roman" w:cs="Times New Roman"/>
+          <w:color w:val="000000"/>
+          <w:sz w:val="22"/>
+          <w:szCs w:val="22"/>
+          <w:lang w:val="en-US"/>
+        </w:rPr>
+        <w:t>: Expected and obtained behavior (</w:t>
+      </w:r>
+      <w:r>
+        <w:rPr>
+          <w:rFonts w:ascii="Times New Roman" w:eastAsia="Times New Roman" w:hAnsi="Times New Roman" w:cs="Times New Roman"/>
+          <w:color w:val="000000"/>
+          <w:sz w:val="22"/>
+          <w:szCs w:val="22"/>
+          <w:lang w:val="en-US"/>
+        </w:rPr>
+        <w:t>2</w:t>
+      </w:r>
+      <w:r>
+        <w:rPr>
+          <w:rFonts w:ascii="Times New Roman" w:eastAsia="Times New Roman" w:hAnsi="Times New Roman" w:cs="Times New Roman"/>
+          <w:color w:val="000000"/>
+          <w:sz w:val="22"/>
+          <w:szCs w:val="22"/>
+          <w:lang w:val="en-US"/>
+        </w:rPr>
+        <w:t>)</w:t>
+      </w:r>
+      <w:r>
+        <w:rPr>
+          <w:rFonts w:ascii="Times New Roman" w:eastAsia="Times New Roman" w:hAnsi="Times New Roman" w:cs="Times New Roman"/>
+          <w:noProof/>
+          <w:color w:val="000000"/>
+          <w:sz w:val="22"/>
+          <w:szCs w:val="22"/>
+          <w:lang w:val="en-US"/>
+        </w:rPr>
+        <w:t xml:space="preserve"> </w:t>
+      </w:r>
+    </w:p>
+    <w:p>
+      <w:pPr>
+        <w:jc w:val="both"/>
+        <w:rPr>
+          <w:rFonts w:ascii="Times New Roman" w:eastAsia="Times New Roman" w:hAnsi="Times New Roman" w:cs="Times New Roman"/>
+          <w:color w:val="000000"/>
+          <w:sz w:val="22"/>
+          <w:szCs w:val="22"/>
+          <w:lang w:val="en-US"/>
+        </w:rPr>
+      </w:pPr>
+    </w:p>
+    <w:p>
+      <w:pPr>
+        <w:jc w:val="both"/>
+        <w:rPr>
+          <w:rFonts w:ascii="Times New Roman" w:eastAsia="Times New Roman" w:hAnsi="Times New Roman" w:cs="Times New Roman"/>
+          <w:noProof/>
+          <w:color w:val="000000"/>
+          <w:sz w:val="22"/>
+          <w:szCs w:val="22"/>
+          <w:lang w:val="en-US"/>
+        </w:rPr>
+      </w:pPr>
+      <w:r>
+        <w:rPr>
+          <w:rFonts w:ascii="Times New Roman" w:eastAsia="Times New Roman" w:hAnsi="Times New Roman" w:cs="Times New Roman"/>
+          <w:color w:val="000000"/>
+          <w:sz w:val="22"/>
+          <w:szCs w:val="22"/>
+          <w:lang w:val="en-US"/>
+        </w:rPr>
+        <w:t xml:space="preserve">      </w:t>
+      </w:r>
+      <w:r>
+        <w:rPr>
+          <w:rFonts w:ascii="Times New Roman" w:eastAsia="Times New Roman" w:hAnsi="Times New Roman" w:cs="Times New Roman"/>
+          <w:color w:val="000000"/>
+          <w:sz w:val="22"/>
+          <w:szCs w:val="22"/>
+          <w:lang w:val="en-US"/>
+        </w:rPr>
+        <w:t>Finally, we want to test the second objective</w:t>
+      </w:r>
+      <w:r>
+        <w:rPr>
+          <w:rFonts w:ascii="Times New Roman" w:eastAsia="Times New Roman" w:hAnsi="Times New Roman" w:cs="Times New Roman"/>
+          <w:color w:val="000000"/>
+          <w:sz w:val="22"/>
+          <w:szCs w:val="22"/>
+          <w:lang w:val="en-US"/>
+        </w:rPr>
+        <w:t>,</w:t>
+      </w:r>
+      <w:r>
+        <w:rPr>
+          <w:rFonts w:ascii="Times New Roman" w:eastAsia="Times New Roman" w:hAnsi="Times New Roman" w:cs="Times New Roman"/>
+          <w:color w:val="000000"/>
+          <w:sz w:val="22"/>
+          <w:szCs w:val="22"/>
+          <w:lang w:val="en-US"/>
+        </w:rPr>
+        <w:t xml:space="preserve"> that has to do with the performance of the algorithm. </w:t>
+      </w:r>
+      <w:r>
+        <w:rPr>
+          <w:rFonts w:ascii="Times New Roman" w:eastAsia="Times New Roman" w:hAnsi="Times New Roman" w:cs="Times New Roman"/>
+          <w:color w:val="000000"/>
+          <w:sz w:val="22"/>
+          <w:szCs w:val="22"/>
+          <w:lang w:val="en-US"/>
+        </w:rPr>
+        <w:t xml:space="preserve">To do this, several runs were carried out on grids of different sizes, the observed result is clear but does not comply with the hypothesis initially raised: the proposed algorithm finds solutions in less or almost the same time in wide grids, while executing traditional A * sequentially takes less time small grids or </w:t>
+      </w:r>
+      <w:r>
+        <w:rPr>
+          <w:rFonts w:ascii="Times New Roman" w:eastAsia="Times New Roman" w:hAnsi="Times New Roman" w:cs="Times New Roman"/>
+          <w:color w:val="000000"/>
+          <w:sz w:val="22"/>
+          <w:szCs w:val="22"/>
+          <w:lang w:val="en-US"/>
+        </w:rPr>
+        <w:t xml:space="preserve">those </w:t>
+      </w:r>
+      <w:r>
+        <w:rPr>
+          <w:rFonts w:ascii="Times New Roman" w:eastAsia="Times New Roman" w:hAnsi="Times New Roman" w:cs="Times New Roman"/>
+          <w:color w:val="000000"/>
+          <w:sz w:val="22"/>
+          <w:szCs w:val="22"/>
+          <w:lang w:val="en-US"/>
+        </w:rPr>
+        <w:t>with too many obstacles. This makes sense for the following reason, the key to our algorithm is to drop more than one agent in each iteration</w:t>
+      </w:r>
+      <w:r>
+        <w:rPr>
+          <w:rFonts w:ascii="Times New Roman" w:eastAsia="Times New Roman" w:hAnsi="Times New Roman" w:cs="Times New Roman"/>
+          <w:color w:val="000000"/>
+          <w:sz w:val="22"/>
+          <w:szCs w:val="22"/>
+          <w:lang w:val="en-US"/>
+        </w:rPr>
+        <w:t>,</w:t>
+      </w:r>
+      <w:r>
+        <w:rPr>
+          <w:rFonts w:ascii="Times New Roman" w:eastAsia="Times New Roman" w:hAnsi="Times New Roman" w:cs="Times New Roman"/>
+          <w:color w:val="000000"/>
+          <w:sz w:val="22"/>
+          <w:szCs w:val="22"/>
+          <w:lang w:val="en-US"/>
+        </w:rPr>
+        <w:t xml:space="preserve"> and that is not prone to happening on a small grid or with too </w:t>
+      </w:r>
+      <w:r>
+        <w:rPr>
+          <w:rFonts w:ascii="Times New Roman" w:eastAsia="Times New Roman" w:hAnsi="Times New Roman" w:cs="Times New Roman"/>
+          <w:color w:val="000000"/>
+          <w:sz w:val="22"/>
+          <w:szCs w:val="22"/>
+          <w:lang w:val="en-US"/>
+        </w:rPr>
+        <w:t xml:space="preserve">many obstacles due to collisions. On the other hand, what saves time in my proposal is to route multiple agents in the same iteration, since their planning </w:t>
+      </w:r>
+      <w:r>
+        <w:rPr>
+          <w:rFonts w:ascii="Times New Roman" w:eastAsia="Times New Roman" w:hAnsi="Times New Roman" w:cs="Times New Roman"/>
+          <w:color w:val="000000"/>
+          <w:sz w:val="22"/>
+          <w:szCs w:val="22"/>
+          <w:lang w:val="en-US"/>
+        </w:rPr>
+        <w:t>is</w:t>
+      </w:r>
+      <w:r>
+        <w:rPr>
+          <w:rFonts w:ascii="Times New Roman" w:eastAsia="Times New Roman" w:hAnsi="Times New Roman" w:cs="Times New Roman"/>
+          <w:color w:val="000000"/>
+          <w:sz w:val="22"/>
+          <w:szCs w:val="22"/>
+          <w:lang w:val="en-US"/>
+        </w:rPr>
+        <w:t xml:space="preserve"> done </w:t>
+      </w:r>
+      <w:r>
+        <w:rPr>
+          <w:rFonts w:ascii="Times New Roman" w:eastAsia="Times New Roman" w:hAnsi="Times New Roman" w:cs="Times New Roman"/>
+          <w:color w:val="000000"/>
+          <w:sz w:val="22"/>
+          <w:szCs w:val="22"/>
+          <w:lang w:val="en-US"/>
+        </w:rPr>
+        <w:t>concurrently</w:t>
+      </w:r>
+      <w:r>
+        <w:rPr>
+          <w:rFonts w:ascii="Times New Roman" w:eastAsia="Times New Roman" w:hAnsi="Times New Roman" w:cs="Times New Roman"/>
+          <w:color w:val="000000"/>
+          <w:sz w:val="22"/>
+          <w:szCs w:val="22"/>
+          <w:lang w:val="en-US"/>
+        </w:rPr>
+        <w:t xml:space="preserve">, and this is more likely to happen in sparse grids. A conclusion will be provided in section VI, for now, graphs are shown comparing the performance of the two implementations on </w:t>
+      </w:r>
+      <w:r>
+        <w:rPr>
+          <w:rFonts w:ascii="Times New Roman" w:eastAsia="Times New Roman" w:hAnsi="Times New Roman" w:cs="Times New Roman"/>
+          <w:color w:val="000000"/>
+          <w:sz w:val="22"/>
+          <w:szCs w:val="22"/>
+          <w:lang w:val="en-US"/>
+        </w:rPr>
+        <w:t xml:space="preserve">different </w:t>
+      </w:r>
+      <w:r>
+        <w:rPr>
+          <w:rFonts w:ascii="Times New Roman" w:eastAsia="Times New Roman" w:hAnsi="Times New Roman" w:cs="Times New Roman"/>
+          <w:color w:val="000000"/>
+          <w:sz w:val="22"/>
+          <w:szCs w:val="22"/>
+          <w:lang w:val="en-US"/>
+        </w:rPr>
+        <w:t>grid</w:t>
+      </w:r>
+      <w:r>
+        <w:rPr>
+          <w:rFonts w:ascii="Times New Roman" w:eastAsia="Times New Roman" w:hAnsi="Times New Roman" w:cs="Times New Roman"/>
+          <w:color w:val="000000"/>
+          <w:sz w:val="22"/>
+          <w:szCs w:val="22"/>
+          <w:lang w:val="en-US"/>
+        </w:rPr>
+        <w:t xml:space="preserve"> size.</w:t>
+      </w:r>
+    </w:p>
+    <w:p>
+      <w:pPr>
+        <w:jc w:val="center"/>
+        <w:rPr>
+          <w:rFonts w:ascii="Times New Roman" w:eastAsia="Times New Roman" w:hAnsi="Times New Roman" w:cs="Times New Roman"/>
+          <w:b/>
+          <w:bCs/>
+          <w:color w:val="000000"/>
+          <w:lang w:val="en-US"/>
+        </w:rPr>
+      </w:pPr>
+      <w:r>
+        <w:rPr>
+          <w:rFonts w:ascii="Times New Roman" w:eastAsia="Times New Roman" w:hAnsi="Times New Roman" w:cs="Times New Roman"/>
+          <w:color w:val="000000"/>
+          <w:sz w:val="22"/>
+          <w:szCs w:val="22"/>
+          <w:lang w:val="en-US"/>
+        </w:rPr>
+        <w:t xml:space="preserve">Figure </w:t>
+      </w:r>
+      <w:r>
+        <w:rPr>
+          <w:rFonts w:ascii="Times New Roman" w:eastAsia="Times New Roman" w:hAnsi="Times New Roman" w:cs="Times New Roman"/>
+          <w:color w:val="000000"/>
+          <w:sz w:val="22"/>
+          <w:szCs w:val="22"/>
+          <w:lang w:val="en-US"/>
+        </w:rPr>
+        <w:t>11</w:t>
+      </w:r>
+      <w:r>
+        <w:rPr>
+          <w:rFonts w:ascii="Times New Roman" w:eastAsia="Times New Roman" w:hAnsi="Times New Roman" w:cs="Times New Roman"/>
+          <w:color w:val="000000"/>
+          <w:sz w:val="22"/>
+          <w:szCs w:val="22"/>
+          <w:lang w:val="en-US"/>
+        </w:rPr>
+        <w:t xml:space="preserve">: </w:t>
+      </w:r>
+      <w:r>
+        <w:rPr>
+          <w:rFonts w:ascii="Times New Roman" w:eastAsia="Times New Roman" w:hAnsi="Times New Roman" w:cs="Times New Roman"/>
+          <w:color w:val="000000"/>
+          <w:sz w:val="22"/>
+          <w:szCs w:val="22"/>
+          <w:lang w:val="en-US"/>
+        </w:rPr>
+        <w:t>Comparing times</w:t>
+      </w:r>
+    </w:p>
+    <w:p>
+      <w:pPr>
+        <w:rPr>
+          <w:rFonts w:ascii="Times New Roman" w:eastAsia="Times New Roman" w:hAnsi="Times New Roman" w:cs="Times New Roman"/>
+          <w:b/>
+          <w:bCs/>
+          <w:color w:val="000000"/>
+          <w:lang w:val="en-US"/>
+        </w:rPr>
+      </w:pPr>
+      <w:r>
+        <w:rPr>
+          <w:rFonts w:ascii="Times New Roman" w:eastAsia="Times New Roman" w:hAnsi="Times New Roman" w:cs="Times New Roman"/>
+          <w:b/>
+          <w:bCs/>
+          <w:color w:val="000000"/>
+          <w:lang w:val="en-US"/>
+        </w:rPr>
+        <w:br w:type="page"/>
+      </w:r>
+    </w:p>
+    <w:p>
+      <w:pPr>
+        <w:jc w:val="center"/>
+        <w:rPr>
+          <w:rFonts w:ascii="Times New Roman" w:eastAsia="Times New Roman" w:hAnsi="Times New Roman" w:cs="Times New Roman"/>
+          <w:b/>
+          <w:bCs/>
+          <w:color w:val="000000"/>
+          <w:lang w:val="en-US"/>
+        </w:rPr>
+      </w:pPr>
+      <w:r>
+        <w:rPr>
+          <w:rFonts w:ascii="Times New Roman" w:eastAsia="Times New Roman" w:hAnsi="Times New Roman" w:cs="Times New Roman"/>
+          <w:b/>
+          <w:bCs/>
+          <w:color w:val="000000"/>
+          <w:lang w:val="en-US"/>
+        </w:rPr>
+        <w:lastRenderedPageBreak/>
+        <w:t>VI</w:t>
+      </w:r>
+      <w:r>
+        <w:rPr>
+          <w:rFonts w:ascii="Times New Roman" w:eastAsia="Times New Roman" w:hAnsi="Times New Roman" w:cs="Times New Roman"/>
+          <w:b/>
+          <w:bCs/>
+          <w:color w:val="000000"/>
+          <w:lang w:val="en-US"/>
+        </w:rPr>
+        <w:t xml:space="preserve">. </w:t>
+      </w:r>
+      <w:r>
+        <w:rPr>
+          <w:rFonts w:ascii="Times New Roman" w:eastAsia="Times New Roman" w:hAnsi="Times New Roman" w:cs="Times New Roman"/>
+          <w:b/>
+          <w:bCs/>
+          <w:color w:val="000000"/>
+          <w:lang w:val="en-US"/>
+        </w:rPr>
+        <w:t>Conclusions</w:t>
+      </w:r>
+      <w:r>
+        <w:rPr>
+          <w:rFonts w:ascii="Times New Roman" w:eastAsia="Times New Roman" w:hAnsi="Times New Roman" w:cs="Times New Roman"/>
+          <w:b/>
+          <w:bCs/>
+          <w:color w:val="000000"/>
+          <w:lang w:val="en-US"/>
+        </w:rPr>
+        <w:t xml:space="preserve"> and Future Work</w:t>
+      </w:r>
+    </w:p>
+    <w:p>
+      <w:pPr>
         <w:rPr>
           <w:rFonts w:ascii="Times New Roman" w:eastAsia="Times New Roman" w:hAnsi="Times New Roman" w:cs="Times New Roman"/>
           <w:b/>
@@ -12977,7 +15027,7 @@
           <w:color w:val="000000"/>
           <w:lang w:val="en-US"/>
         </w:rPr>
-        <w:t xml:space="preserve">. </w:t>
+        <w:t>I</w:t>
       </w:r>
       <w:r>
         <w:rPr>
@@ -12987,12 +15037,11 @@
           <w:color w:val="000000"/>
           <w:lang w:val="en-US"/>
         </w:rPr>
-        <w:t>Conclusions and future work</w:t>
+        <w:t>. Set up instructions</w:t>
       </w:r>
     </w:p>
     <w:p>
       <w:pPr>
-        <w:jc w:val="center"/>
         <w:rPr>
           <w:rFonts w:ascii="Times New Roman" w:eastAsia="Times New Roman" w:hAnsi="Times New Roman" w:cs="Times New Roman"/>
           <w:b/>
@@ -13021,113 +15070,55 @@
           <w:color w:val="000000"/>
           <w:lang w:val="en-US"/>
         </w:rPr>
-        <w:t>VII. Set up instructions</w:t>
+        <w:t>VIII</w:t>
+      </w:r>
+      <w:r>
+        <w:rPr>
+          <w:rFonts w:ascii="Times New Roman" w:eastAsia="Times New Roman" w:hAnsi="Times New Roman" w:cs="Times New Roman"/>
+          <w:b/>
+          <w:bCs/>
+          <w:color w:val="000000"/>
+          <w:lang w:val="en-US"/>
+        </w:rPr>
+        <w:t>.</w:t>
+      </w:r>
+      <w:r>
+        <w:t xml:space="preserve"> </w:t>
+      </w:r>
+      <w:r>
+        <w:rPr>
+          <w:rFonts w:ascii="Times New Roman" w:eastAsia="Times New Roman" w:hAnsi="Times New Roman" w:cs="Times New Roman"/>
+          <w:b/>
+          <w:bCs/>
+          <w:color w:val="000000"/>
+          <w:lang w:val="en-US"/>
+        </w:rPr>
+        <w:t>References</w:t>
       </w:r>
     </w:p>
     <w:p>
       <w:pPr>
-        <w:jc w:val="center"/>
-        <w:rPr>
-          <w:rFonts w:ascii="Times New Roman" w:eastAsia="Times New Roman" w:hAnsi="Times New Roman" w:cs="Times New Roman"/>
-          <w:b/>
-          <w:bCs/>
-          <w:color w:val="000000"/>
-          <w:lang w:val="en-US"/>
+        <w:rPr>
+          <w:rFonts w:ascii="Times New Roman" w:eastAsia="Times New Roman" w:hAnsi="Times New Roman" w:cs="Times New Roman"/>
+          <w:color w:val="000000"/>
         </w:rPr>
       </w:pPr>
     </w:p>
     <w:p>
       <w:pPr>
-        <w:jc w:val="center"/>
-        <w:rPr>
-          <w:rFonts w:ascii="Times New Roman" w:eastAsia="Times New Roman" w:hAnsi="Times New Roman" w:cs="Times New Roman"/>
-          <w:b/>
-          <w:bCs/>
-          <w:color w:val="000000"/>
-          <w:lang w:val="en-US"/>
+        <w:rPr>
+          <w:rFonts w:ascii="Times New Roman" w:eastAsia="Times New Roman" w:hAnsi="Times New Roman" w:cs="Times New Roman"/>
+          <w:color w:val="000000"/>
         </w:rPr>
       </w:pPr>
       <w:r>
         <w:rPr>
           <w:rFonts w:ascii="Times New Roman" w:eastAsia="Times New Roman" w:hAnsi="Times New Roman" w:cs="Times New Roman"/>
-          <w:b/>
-          <w:bCs/>
-          <w:color w:val="000000"/>
-          <w:lang w:val="en-US"/>
-        </w:rPr>
-        <w:t>VIII. Evidence</w:t>
-      </w:r>
-    </w:p>
-    <w:p>
-      <w:pPr>
-        <w:jc w:val="center"/>
-        <w:rPr>
-          <w:rFonts w:ascii="Times New Roman" w:eastAsia="Times New Roman" w:hAnsi="Times New Roman" w:cs="Times New Roman"/>
-          <w:b/>
-          <w:bCs/>
-          <w:color w:val="000000"/>
-          <w:lang w:val="en-US"/>
-        </w:rPr>
-      </w:pPr>
-    </w:p>
-    <w:p>
-      <w:pPr>
-        <w:jc w:val="center"/>
-        <w:rPr>
-          <w:rFonts w:ascii="Times New Roman" w:eastAsia="Times New Roman" w:hAnsi="Times New Roman" w:cs="Times New Roman"/>
-          <w:b/>
-          <w:bCs/>
-          <w:color w:val="000000"/>
-          <w:lang w:val="en-US"/>
-        </w:rPr>
-      </w:pPr>
-      <w:r>
-        <w:rPr>
-          <w:rFonts w:ascii="Times New Roman" w:eastAsia="Times New Roman" w:hAnsi="Times New Roman" w:cs="Times New Roman"/>
-          <w:b/>
-          <w:bCs/>
-          <w:color w:val="000000"/>
-          <w:lang w:val="en-US"/>
-        </w:rPr>
-        <w:t>IX.</w:t>
-      </w:r>
-      <w:r>
-        <w:t xml:space="preserve"> </w:t>
-      </w:r>
-      <w:r>
-        <w:rPr>
-          <w:rFonts w:ascii="Times New Roman" w:eastAsia="Times New Roman" w:hAnsi="Times New Roman" w:cs="Times New Roman"/>
-          <w:b/>
-          <w:bCs/>
-          <w:color w:val="000000"/>
-          <w:lang w:val="en-US"/>
-        </w:rPr>
-        <w:t>Acknowledgements</w:t>
-      </w:r>
-    </w:p>
-    <w:p>
-      <w:pPr>
-        <w:rPr>
-          <w:rFonts w:ascii="Times New Roman" w:eastAsia="Times New Roman" w:hAnsi="Times New Roman" w:cs="Times New Roman"/>
-          <w:color w:val="000000"/>
-        </w:rPr>
-      </w:pPr>
-    </w:p>
-    <w:p>
-      <w:pPr>
-        <w:rPr>
-          <w:rFonts w:ascii="Times New Roman" w:eastAsia="Times New Roman" w:hAnsi="Times New Roman" w:cs="Times New Roman"/>
-          <w:color w:val="000000"/>
-        </w:rPr>
-      </w:pPr>
-      <w:r>
-        <w:rPr>
-          <w:rFonts w:ascii="Times New Roman" w:eastAsia="Times New Roman" w:hAnsi="Times New Roman" w:cs="Times New Roman"/>
           <w:color w:val="000000"/>
         </w:rPr>
         <w:t xml:space="preserve">[1] </w:t>
       </w:r>
-      <w:hyperlink r:id="rId15" w:history="1">
+      <w:hyperlink r:id="rId19" w:history="1">
         <w:r>
           <w:rPr>
             <w:rStyle w:val="Hyperlink"/>
@@ -13154,7 +15145,7 @@
       <w:r>
         <w:t xml:space="preserve"> </w:t>
       </w:r>
-      <w:hyperlink r:id="rId16" w:history="1">
+      <w:hyperlink r:id="rId20" w:history="1">
         <w:r>
           <w:rPr>
             <w:rStyle w:val="Hyperlink"/>
@@ -13200,7 +15191,7 @@
         </w:rPr>
         <w:t xml:space="preserve">[4] </w:t>
       </w:r>
-      <w:hyperlink r:id="rId17" w:history="1">
+      <w:hyperlink r:id="rId21" w:history="1">
         <w:r>
           <w:rPr>
             <w:rStyle w:val="Hyperlink"/>
@@ -13241,7 +15232,7 @@
       <w:r>
         <w:t xml:space="preserve"> </w:t>
       </w:r>
-      <w:hyperlink r:id="rId18" w:history="1">
+      <w:hyperlink r:id="rId22" w:history="1">
         <w:r>
           <w:rPr>
             <w:rStyle w:val="Hyperlink"/>
@@ -13316,7 +15307,7 @@
         </w:rPr>
         <w:t xml:space="preserve">] </w:t>
       </w:r>
-      <w:hyperlink r:id="rId19" w:history="1">
+      <w:hyperlink r:id="rId23" w:history="1">
         <w:r>
           <w:rPr>
             <w:rStyle w:val="Hyperlink"/>
@@ -13330,7 +15321,7 @@
       <w:r>
         <w:t xml:space="preserve">[8] </w:t>
       </w:r>
-      <w:hyperlink r:id="rId20" w:history="1">
+      <w:hyperlink r:id="rId24" w:history="1">
         <w:r>
           <w:rPr>
             <w:rStyle w:val="Hyperlink"/>
@@ -13343,7 +15334,7 @@
       <w:r>
         <w:t xml:space="preserve">[9] </w:t>
       </w:r>
-      <w:hyperlink r:id="rId21" w:anchor=":~:text=Yes%2C%20a%20std%3A%3Amap,order%20that%20you%20inserted%20elements" w:history="1">
+      <w:hyperlink r:id="rId25" w:anchor=":~:text=Yes%2C%20a%20std%3A%3Amap,order%20that%20you%20inserted%20elements" w:history="1">
         <w:r>
           <w:rPr>
             <w:rStyle w:val="Hyperlink"/>
@@ -13357,10 +15348,9 @@
     </w:p>
     <w:p>
       <w:r>
-        <w:lastRenderedPageBreak/>
         <w:t xml:space="preserve">[10] </w:t>
       </w:r>
-      <w:hyperlink r:id="rId22" w:history="1">
+      <w:hyperlink r:id="rId26" w:history="1">
         <w:r>
           <w:rPr>
             <w:rStyle w:val="Hyperlink"/>
@@ -13373,7 +15363,7 @@
       <w:r>
         <w:t xml:space="preserve">[11] </w:t>
       </w:r>
-      <w:hyperlink r:id="rId23" w:history="1">
+      <w:hyperlink r:id="rId27" w:history="1">
         <w:r>
           <w:rPr>
             <w:rStyle w:val="Hyperlink"/>
@@ -13394,72 +15384,9 @@
           <w:lang w:val="en-US"/>
         </w:rPr>
       </w:pPr>
-      <w:r>
-        <w:rPr>
-          <w:lang w:val="en-US"/>
-        </w:rPr>
-        <w:t>Schedule for sections:</w:t>
-      </w:r>
-    </w:p>
-    <w:p>
-      <w:pPr>
-        <w:rPr>
-          <w:lang w:val="en-US"/>
-        </w:rPr>
-      </w:pPr>
-      <w:r>
-        <w:rPr>
-          <w:lang w:val="en-US"/>
-        </w:rPr>
-        <w:t>Monday</w:t>
-      </w:r>
-      <w:r>
-        <w:rPr>
-          <w:lang w:val="en-US"/>
-        </w:rPr>
-        <w:t xml:space="preserve"> –</w:t>
-      </w:r>
-      <w:r>
-        <w:rPr>
-          <w:lang w:val="en-US"/>
-        </w:rPr>
-        <w:t xml:space="preserve"> V,</w:t>
-      </w:r>
-      <w:r>
-        <w:rPr>
-          <w:lang w:val="en-US"/>
-        </w:rPr>
-        <w:t xml:space="preserve"> VI, VII</w:t>
-      </w:r>
-    </w:p>
-    <w:p>
-      <w:pPr>
-        <w:rPr>
-          <w:lang w:val="en-US"/>
-        </w:rPr>
-      </w:pPr>
-      <w:r>
-        <w:rPr>
-          <w:lang w:val="en-US"/>
-        </w:rPr>
-        <w:t xml:space="preserve">Monday – VIII, </w:t>
-      </w:r>
-      <w:r>
-        <w:rPr>
-          <w:lang w:val="en-US"/>
-        </w:rPr>
-        <w:t>revisitation</w:t>
-      </w:r>
-    </w:p>
-    <w:p>
-      <w:pPr>
-        <w:rPr>
-          <w:lang w:val="en-US"/>
-        </w:rPr>
-      </w:pPr>
     </w:p>
     <w:sectPr>
-      <w:headerReference w:type="first" r:id="rId24"/>
+      <w:headerReference w:type="first" r:id="rId28"/>
       <w:pgSz w:w="12240" w:h="15840"/>
       <w:pgMar w:top="1440" w:right="1440" w:bottom="1440" w:left="1440" w:header="708" w:footer="708" w:gutter="0"/>
       <w:cols w:num="2" w:space="708"/>

</xml_diff>